<commit_message>
Add css and js resources
</commit_message>
<xml_diff>
--- a/presentation/Description for presentation HTTP 2.0.docx
+++ b/presentation/Description for presentation HTTP 2.0.docx
@@ -2791,7 +2791,25 @@
           <w:sz w:val="24"/>
           <w:lang w:val="ru-RU"/>
         </w:rPr>
-        <w:t xml:space="preserve">Множество js </w:t>
+        <w:t xml:space="preserve">Множество </w:t>
+      </w:r>
+      <w:proofErr w:type="spellStart"/>
+      <w:r>
+        <w:rPr>
+          <w:rFonts w:ascii="Times New Roman" w:hAnsi="Times New Roman" w:cs="Times New Roman"/>
+          <w:sz w:val="24"/>
+          <w:lang w:val="ru-RU"/>
+        </w:rPr>
+        <w:t>js</w:t>
+      </w:r>
+      <w:proofErr w:type="spellEnd"/>
+      <w:r>
+        <w:rPr>
+          <w:rFonts w:ascii="Times New Roman" w:hAnsi="Times New Roman" w:cs="Times New Roman"/>
+          <w:sz w:val="24"/>
+          <w:lang w:val="ru-RU"/>
+        </w:rPr>
+        <w:t xml:space="preserve"> </w:t>
       </w:r>
       <w:r>
         <w:rPr>
@@ -11287,7 +11305,25 @@
           <w:sz w:val="24"/>
           <w:lang w:val="ru-RU"/>
         </w:rPr>
-        <w:t>API-интерфейс Servlet хорош</w:t>
+        <w:t xml:space="preserve">API-интерфейс </w:t>
+      </w:r>
+      <w:proofErr w:type="spellStart"/>
+      <w:r>
+        <w:rPr>
+          <w:rFonts w:ascii="Times New Roman" w:hAnsi="Times New Roman" w:cs="Times New Roman"/>
+          <w:sz w:val="24"/>
+          <w:lang w:val="ru-RU"/>
+        </w:rPr>
+        <w:t>Servlet</w:t>
+      </w:r>
+      <w:proofErr w:type="spellEnd"/>
+      <w:r>
+        <w:rPr>
+          <w:rFonts w:ascii="Times New Roman" w:hAnsi="Times New Roman" w:cs="Times New Roman"/>
+          <w:sz w:val="24"/>
+          <w:lang w:val="ru-RU"/>
+        </w:rPr>
+        <w:t xml:space="preserve"> хорош</w:t>
       </w:r>
       <w:r>
         <w:rPr>
@@ -11839,6 +11875,7 @@
         </w:rPr>
         <w:t xml:space="preserve">запрашивается </w:t>
       </w:r>
+      <w:proofErr w:type="spellStart"/>
       <w:r>
         <w:rPr>
           <w:rFonts w:ascii="Times New Roman" w:hAnsi="Times New Roman" w:cs="Times New Roman"/>
@@ -11847,6 +11884,7 @@
         </w:rPr>
         <w:t>PushBuilder</w:t>
       </w:r>
+      <w:proofErr w:type="spellEnd"/>
       <w:r>
         <w:rPr>
           <w:rFonts w:ascii="Times New Roman" w:hAnsi="Times New Roman" w:cs="Times New Roman"/>
@@ -11855,6 +11893,7 @@
         </w:rPr>
         <w:t xml:space="preserve">, которому присваивается путь к ресурсу и вызывается метод </w:t>
       </w:r>
+      <w:proofErr w:type="gramStart"/>
       <w:r>
         <w:rPr>
           <w:rFonts w:ascii="Times New Roman" w:hAnsi="Times New Roman" w:cs="Times New Roman"/>
@@ -11868,8 +11907,60 @@
           <w:sz w:val="24"/>
           <w:lang w:val="ru-RU"/>
         </w:rPr>
-        <w:t>()</w:t>
-      </w:r>
+        <w:t>(</w:t>
+      </w:r>
+      <w:proofErr w:type="gramEnd"/>
+      <w:r>
+        <w:rPr>
+          <w:rFonts w:ascii="Times New Roman" w:hAnsi="Times New Roman" w:cs="Times New Roman"/>
+          <w:sz w:val="24"/>
+          <w:lang w:val="ru-RU"/>
+        </w:rPr>
+        <w:t>)</w:t>
+      </w:r>
+    </w:p>
+    <w:p>
+      <w:pPr>
+        <w:tabs>
+          <w:tab w:val="left" w:pos="709"/>
+        </w:tabs>
+        <w:spacing w:after="0"/>
+        <w:ind w:firstLine="284"/>
+        <w:jc w:val="both"/>
+        <w:rPr>
+          <w:rFonts w:ascii="Times New Roman" w:hAnsi="Times New Roman" w:cs="Times New Roman"/>
+          <w:sz w:val="24"/>
+          <w:lang w:val="ru-RU"/>
+        </w:rPr>
+      </w:pPr>
+      <w:r>
+        <w:rPr>
+          <w:rFonts w:ascii="Times New Roman" w:hAnsi="Times New Roman" w:cs="Times New Roman"/>
+          <w:sz w:val="24"/>
+          <w:lang w:val="ru-RU"/>
+        </w:rPr>
+        <w:t xml:space="preserve">Количество ресурсов, которые можно </w:t>
+      </w:r>
+      <w:proofErr w:type="spellStart"/>
+      <w:r>
+        <w:rPr>
+          <w:rFonts w:ascii="Times New Roman" w:hAnsi="Times New Roman" w:cs="Times New Roman"/>
+          <w:sz w:val="24"/>
+          <w:lang w:val="ru-RU"/>
+        </w:rPr>
+        <w:t>пушнуть</w:t>
+      </w:r>
+      <w:proofErr w:type="spellEnd"/>
+      <w:r>
+        <w:rPr>
+          <w:rFonts w:ascii="Times New Roman" w:hAnsi="Times New Roman" w:cs="Times New Roman"/>
+          <w:sz w:val="24"/>
+          <w:lang w:val="ru-RU"/>
+        </w:rPr>
+        <w:t xml:space="preserve"> 200. </w:t>
+      </w:r>
+      <w:bookmarkStart w:id="1" w:name="_GoBack"/>
+      <w:bookmarkEnd w:id="1"/>
     </w:p>
     <w:p>
       <w:pPr>
@@ -12477,8 +12568,6 @@
           <w:lang w:val="ru-RU"/>
         </w:rPr>
       </w:pPr>
-      <w:bookmarkStart w:id="1" w:name="_GoBack"/>
-      <w:bookmarkEnd w:id="1"/>
     </w:p>
     <w:p>
       <w:pPr>
@@ -15909,7 +15998,7 @@
 </file>
 
 <file path=customXml/itemProps1.xml><?xml version="1.0" encoding="utf-8"?>
-<ds:datastoreItem xmlns:ds="http://schemas.openxmlformats.org/officeDocument/2006/customXml" ds:itemID="{C34BA43F-6CC5-4B09-B993-6FE5B955F317}">
+<ds:datastoreItem xmlns:ds="http://schemas.openxmlformats.org/officeDocument/2006/customXml" ds:itemID="{40FF50F5-D542-4F47-B742-286213493284}">
   <ds:schemaRefs>
     <ds:schemaRef ds:uri="http://schemas.openxmlformats.org/officeDocument/2006/bibliography"/>
   </ds:schemaRefs>

</xml_diff>

<commit_message>
Add slides to presentation
</commit_message>
<xml_diff>
--- a/presentation/Description for presentation HTTP 2.0.docx
+++ b/presentation/Description for presentation HTTP 2.0.docx
@@ -2791,25 +2791,7 @@
           <w:sz w:val="24"/>
           <w:lang w:val="ru-RU"/>
         </w:rPr>
-        <w:t xml:space="preserve">Множество </w:t>
-      </w:r>
-      <w:proofErr w:type="spellStart"/>
-      <w:r>
-        <w:rPr>
-          <w:rFonts w:ascii="Times New Roman" w:hAnsi="Times New Roman" w:cs="Times New Roman"/>
-          <w:sz w:val="24"/>
-          <w:lang w:val="ru-RU"/>
-        </w:rPr>
-        <w:t>js</w:t>
-      </w:r>
-      <w:proofErr w:type="spellEnd"/>
-      <w:r>
-        <w:rPr>
-          <w:rFonts w:ascii="Times New Roman" w:hAnsi="Times New Roman" w:cs="Times New Roman"/>
-          <w:sz w:val="24"/>
-          <w:lang w:val="ru-RU"/>
-        </w:rPr>
-        <w:t xml:space="preserve"> </w:t>
+        <w:t xml:space="preserve">Множество js </w:t>
       </w:r>
       <w:r>
         <w:rPr>
@@ -8118,21 +8100,6 @@
     </w:p>
     <w:p>
       <w:pPr>
-        <w:tabs>
-          <w:tab w:val="left" w:pos="709"/>
-        </w:tabs>
-        <w:spacing w:after="0"/>
-        <w:ind w:firstLine="284"/>
-        <w:jc w:val="both"/>
-        <w:rPr>
-          <w:rFonts w:ascii="Times New Roman" w:hAnsi="Times New Roman" w:cs="Times New Roman"/>
-          <w:sz w:val="24"/>
-          <w:lang w:val="ru-RU"/>
-        </w:rPr>
-      </w:pPr>
-    </w:p>
-    <w:p>
-      <w:pPr>
         <w:pStyle w:val="ListParagraph"/>
         <w:numPr>
           <w:ilvl w:val="0"/>
@@ -8158,29 +8125,79 @@
           <w:sz w:val="24"/>
           <w:lang w:val="ru-RU"/>
         </w:rPr>
-        <w:t>Пример Управление передачей данных</w:t>
-      </w:r>
-      <w:r>
-        <w:rPr>
-          <w:rFonts w:ascii="Times New Roman" w:hAnsi="Times New Roman" w:cs="Times New Roman"/>
-          <w:b/>
-          <w:sz w:val="24"/>
-          <w:lang w:val="ru-RU"/>
-        </w:rPr>
-        <w:t xml:space="preserve"> (</w:t>
-      </w:r>
-      <w:r>
-        <w:rPr>
-          <w:rFonts w:ascii="Times New Roman" w:hAnsi="Times New Roman" w:cs="Times New Roman"/>
-          <w:b/>
-          <w:sz w:val="24"/>
-        </w:rPr>
-        <w:t>Flow</w:t>
-      </w:r>
-      <w:r>
-        <w:rPr>
-          <w:rFonts w:ascii="Times New Roman" w:hAnsi="Times New Roman" w:cs="Times New Roman"/>
-          <w:b/>
+        <w:t>Фрейм управление приоритетами</w:t>
+      </w:r>
+    </w:p>
+    <w:p>
+      <w:pPr>
+        <w:tabs>
+          <w:tab w:val="left" w:pos="709"/>
+        </w:tabs>
+        <w:spacing w:after="0"/>
+        <w:ind w:firstLine="284"/>
+        <w:jc w:val="both"/>
+        <w:rPr>
+          <w:rFonts w:ascii="Times New Roman" w:hAnsi="Times New Roman" w:cs="Times New Roman"/>
+          <w:sz w:val="24"/>
+          <w:lang w:val="ru-RU"/>
+        </w:rPr>
+      </w:pPr>
+      <w:r>
+        <w:rPr>
+          <w:rFonts w:ascii="Times New Roman" w:hAnsi="Times New Roman" w:cs="Times New Roman"/>
+          <w:sz w:val="24"/>
+          <w:lang w:val="ru-RU"/>
+        </w:rPr>
+        <w:t>Каждой зависимости присваивается относительный вес, число, которое используется для определения относительной доли доступных ресурсов, которые назначены потокам, зависящим от одного и того же потока.</w:t>
+      </w:r>
+    </w:p>
+    <w:p>
+      <w:pPr>
+        <w:tabs>
+          <w:tab w:val="left" w:pos="709"/>
+        </w:tabs>
+        <w:spacing w:after="0"/>
+        <w:ind w:firstLine="284"/>
+        <w:jc w:val="both"/>
+        <w:rPr>
+          <w:rFonts w:ascii="Times New Roman" w:hAnsi="Times New Roman" w:cs="Times New Roman"/>
+          <w:sz w:val="24"/>
+          <w:lang w:val="ru-RU"/>
+        </w:rPr>
+      </w:pPr>
+      <w:r>
+        <w:rPr>
+          <w:rFonts w:ascii="Times New Roman" w:hAnsi="Times New Roman" w:cs="Times New Roman"/>
+          <w:sz w:val="24"/>
+          <w:lang w:val="ru-RU"/>
+        </w:rPr>
+        <w:t>Е – является ли поток эксклюзивным</w:t>
+      </w:r>
+    </w:p>
+    <w:p>
+      <w:pPr>
+        <w:tabs>
+          <w:tab w:val="left" w:pos="709"/>
+        </w:tabs>
+        <w:spacing w:after="0"/>
+        <w:ind w:firstLine="284"/>
+        <w:jc w:val="both"/>
+        <w:rPr>
+          <w:rFonts w:ascii="Times New Roman" w:hAnsi="Times New Roman" w:cs="Times New Roman"/>
+          <w:sz w:val="24"/>
+          <w:lang w:val="ru-RU"/>
+        </w:rPr>
+      </w:pPr>
+      <w:r>
+        <w:rPr>
+          <w:rFonts w:ascii="Times New Roman" w:hAnsi="Times New Roman" w:cs="Times New Roman"/>
+          <w:sz w:val="24"/>
+        </w:rPr>
+        <w:t>Stream</w:t>
+      </w:r>
+      <w:r>
+        <w:rPr>
+          <w:rFonts w:ascii="Times New Roman" w:hAnsi="Times New Roman" w:cs="Times New Roman"/>
           <w:sz w:val="24"/>
           <w:lang w:val="ru-RU"/>
         </w:rPr>
@@ -8189,121 +8206,320 @@
       <w:r>
         <w:rPr>
           <w:rFonts w:ascii="Times New Roman" w:hAnsi="Times New Roman" w:cs="Times New Roman"/>
-          <w:b/>
-          <w:sz w:val="24"/>
-        </w:rPr>
-        <w:t>Control</w:t>
-      </w:r>
-      <w:r>
-        <w:rPr>
-          <w:rFonts w:ascii="Times New Roman" w:hAnsi="Times New Roman" w:cs="Times New Roman"/>
-          <w:b/>
-          <w:sz w:val="24"/>
-          <w:lang w:val="ru-RU"/>
-        </w:rPr>
-        <w:t>)</w:t>
-      </w:r>
-    </w:p>
-    <w:p>
-      <w:pPr>
-        <w:tabs>
-          <w:tab w:val="left" w:pos="709"/>
-        </w:tabs>
-        <w:spacing w:after="0"/>
-        <w:ind w:firstLine="284"/>
-        <w:jc w:val="both"/>
-        <w:rPr>
-          <w:rFonts w:ascii="Times New Roman" w:hAnsi="Times New Roman" w:cs="Times New Roman"/>
-          <w:sz w:val="24"/>
-          <w:lang w:val="ru-RU"/>
-        </w:rPr>
-      </w:pPr>
-      <w:r>
-        <w:rPr>
-          <w:rFonts w:ascii="Times New Roman" w:hAnsi="Times New Roman" w:cs="Times New Roman"/>
-          <w:sz w:val="24"/>
-          <w:lang w:val="ru-RU"/>
-        </w:rPr>
-        <w:t>Мультиплексирование большого количества потоков через одно ТСР соединение приводит к ситуации конкуренции за пропускную способность. Выставление приоритетов потоков может помочь определить относительный порядок доставки данных, но сами по себе приоритеты неэффективны в контроле над тем, как ресурсы распределены между различными фреймами.</w:t>
-      </w:r>
-    </w:p>
-    <w:p>
-      <w:pPr>
-        <w:tabs>
-          <w:tab w:val="left" w:pos="709"/>
-        </w:tabs>
-        <w:spacing w:after="0"/>
-        <w:ind w:firstLine="284"/>
-        <w:jc w:val="both"/>
-        <w:rPr>
-          <w:rFonts w:ascii="Times New Roman" w:hAnsi="Times New Roman" w:cs="Times New Roman"/>
-          <w:sz w:val="24"/>
-          <w:lang w:val="ru-RU"/>
-        </w:rPr>
-      </w:pPr>
-      <w:r>
-        <w:rPr>
-          <w:rFonts w:ascii="Times New Roman" w:hAnsi="Times New Roman" w:cs="Times New Roman"/>
-          <w:sz w:val="24"/>
-          <w:lang w:val="ru-RU"/>
-        </w:rPr>
-        <w:t xml:space="preserve">Для решения этой задачи в НТТР 2.0 ввели механизм под названием Flow Control (Управление Потоком). Управление потоком базируется на Фреймах </w:t>
-      </w:r>
-      <w:r>
-        <w:rPr>
-          <w:rFonts w:ascii="Times New Roman" w:hAnsi="Times New Roman" w:cs="Times New Roman"/>
-          <w:sz w:val="24"/>
-          <w:lang w:val="ru-RU"/>
-        </w:rPr>
-        <w:t>WINDOW_UPDATE</w:t>
-      </w:r>
-      <w:r>
-        <w:rPr>
-          <w:rFonts w:ascii="Times New Roman" w:hAnsi="Times New Roman" w:cs="Times New Roman"/>
-          <w:sz w:val="24"/>
-          <w:lang w:val="ru-RU"/>
-        </w:rPr>
-        <w:t>. Получатель рекомендует сколько байт данных (полезная нагрузка фрейма Дата) он готов принять для одного потока и для целого соединения.</w:t>
-      </w:r>
-    </w:p>
-    <w:p>
-      <w:pPr>
-        <w:tabs>
-          <w:tab w:val="left" w:pos="709"/>
-        </w:tabs>
-        <w:spacing w:after="0"/>
-        <w:ind w:firstLine="284"/>
-        <w:jc w:val="both"/>
-        <w:rPr>
-          <w:rFonts w:ascii="Times New Roman" w:hAnsi="Times New Roman" w:cs="Times New Roman"/>
-          <w:sz w:val="24"/>
-          <w:lang w:val="ru-RU"/>
-        </w:rPr>
-      </w:pPr>
-      <w:r>
-        <w:rPr>
-          <w:rFonts w:ascii="Times New Roman" w:hAnsi="Times New Roman" w:cs="Times New Roman"/>
-          <w:sz w:val="24"/>
-          <w:lang w:val="ru-RU"/>
-        </w:rPr>
-        <w:t xml:space="preserve">Управление потоком производится через фрейм WINDOW_UPDATE фрейм, который определяет идентификатор потока и значение увеличения </w:t>
-      </w:r>
-      <w:r>
-        <w:rPr>
-          <w:rFonts w:ascii="Times New Roman" w:hAnsi="Times New Roman" w:cs="Times New Roman"/>
-          <w:sz w:val="24"/>
-          <w:lang w:val="ru-RU"/>
-        </w:rPr>
-        <w:t>количества передаваемых данных</w:t>
-      </w:r>
-      <w:r>
-        <w:rPr>
-          <w:rFonts w:ascii="Times New Roman" w:hAnsi="Times New Roman" w:cs="Times New Roman"/>
-          <w:sz w:val="24"/>
-          <w:lang w:val="ru-RU"/>
-        </w:rPr>
-        <w:t>. Управление потоком может быть отключено получателем.</w:t>
-      </w:r>
+          <w:sz w:val="24"/>
+        </w:rPr>
+        <w:t>Dependency</w:t>
+      </w:r>
+      <w:r>
+        <w:rPr>
+          <w:rFonts w:ascii="Times New Roman" w:hAnsi="Times New Roman" w:cs="Times New Roman"/>
+          <w:sz w:val="24"/>
+          <w:lang w:val="ru-RU"/>
+        </w:rPr>
+        <w:t xml:space="preserve"> –</w:t>
+      </w:r>
+      <w:r>
+        <w:rPr>
+          <w:rFonts w:ascii="Times New Roman" w:hAnsi="Times New Roman" w:cs="Times New Roman"/>
+          <w:sz w:val="24"/>
+          <w:lang w:val="ru-RU"/>
+        </w:rPr>
+        <w:t xml:space="preserve"> 31-</w:t>
+      </w:r>
+      <w:r>
+        <w:rPr>
+          <w:rFonts w:ascii="Times New Roman" w:hAnsi="Times New Roman" w:cs="Times New Roman"/>
+          <w:sz w:val="24"/>
+        </w:rPr>
+        <w:t>bit</w:t>
+      </w:r>
+      <w:r>
+        <w:rPr>
+          <w:rFonts w:ascii="Times New Roman" w:hAnsi="Times New Roman" w:cs="Times New Roman"/>
+          <w:sz w:val="24"/>
+          <w:lang w:val="ru-RU"/>
+        </w:rPr>
+        <w:t xml:space="preserve"> </w:t>
+      </w:r>
+      <w:r>
+        <w:rPr>
+          <w:rFonts w:ascii="Times New Roman" w:hAnsi="Times New Roman" w:cs="Times New Roman"/>
+          <w:sz w:val="24"/>
+          <w:lang w:val="ru-RU"/>
+        </w:rPr>
+        <w:t>идентификатор</w:t>
+      </w:r>
+      <w:r>
+        <w:rPr>
+          <w:rFonts w:ascii="Times New Roman" w:hAnsi="Times New Roman" w:cs="Times New Roman"/>
+          <w:sz w:val="24"/>
+          <w:lang w:val="ru-RU"/>
+        </w:rPr>
+        <w:t xml:space="preserve"> </w:t>
+      </w:r>
+      <w:r>
+        <w:rPr>
+          <w:rFonts w:ascii="Times New Roman" w:hAnsi="Times New Roman" w:cs="Times New Roman"/>
+          <w:sz w:val="24"/>
+          <w:lang w:val="ru-RU"/>
+        </w:rPr>
+        <w:t>потока</w:t>
+      </w:r>
+      <w:r>
+        <w:rPr>
+          <w:rFonts w:ascii="Times New Roman" w:hAnsi="Times New Roman" w:cs="Times New Roman"/>
+          <w:sz w:val="24"/>
+          <w:lang w:val="ru-RU"/>
+        </w:rPr>
+        <w:t xml:space="preserve">, </w:t>
+      </w:r>
+      <w:r>
+        <w:rPr>
+          <w:rFonts w:ascii="Times New Roman" w:hAnsi="Times New Roman" w:cs="Times New Roman"/>
+          <w:sz w:val="24"/>
+          <w:lang w:val="ru-RU"/>
+        </w:rPr>
+        <w:t>от</w:t>
+      </w:r>
+      <w:r>
+        <w:rPr>
+          <w:rFonts w:ascii="Times New Roman" w:hAnsi="Times New Roman" w:cs="Times New Roman"/>
+          <w:sz w:val="24"/>
+          <w:lang w:val="ru-RU"/>
+        </w:rPr>
+        <w:t xml:space="preserve"> </w:t>
+      </w:r>
+      <w:r>
+        <w:rPr>
+          <w:rFonts w:ascii="Times New Roman" w:hAnsi="Times New Roman" w:cs="Times New Roman"/>
+          <w:sz w:val="24"/>
+          <w:lang w:val="ru-RU"/>
+        </w:rPr>
+        <w:t>которого</w:t>
+      </w:r>
+      <w:r>
+        <w:rPr>
+          <w:rFonts w:ascii="Times New Roman" w:hAnsi="Times New Roman" w:cs="Times New Roman"/>
+          <w:sz w:val="24"/>
+          <w:lang w:val="ru-RU"/>
+        </w:rPr>
+        <w:t xml:space="preserve"> </w:t>
+      </w:r>
+      <w:r>
+        <w:rPr>
+          <w:rFonts w:ascii="Times New Roman" w:hAnsi="Times New Roman" w:cs="Times New Roman"/>
+          <w:sz w:val="24"/>
+          <w:lang w:val="ru-RU"/>
+        </w:rPr>
+        <w:t>будет</w:t>
+      </w:r>
+      <w:r>
+        <w:rPr>
+          <w:rFonts w:ascii="Times New Roman" w:hAnsi="Times New Roman" w:cs="Times New Roman"/>
+          <w:sz w:val="24"/>
+          <w:lang w:val="ru-RU"/>
+        </w:rPr>
+        <w:t xml:space="preserve"> </w:t>
+      </w:r>
+      <w:r>
+        <w:rPr>
+          <w:rFonts w:ascii="Times New Roman" w:hAnsi="Times New Roman" w:cs="Times New Roman"/>
+          <w:sz w:val="24"/>
+          <w:lang w:val="ru-RU"/>
+        </w:rPr>
+        <w:t>зависеть</w:t>
+      </w:r>
+      <w:r>
+        <w:rPr>
+          <w:rFonts w:ascii="Times New Roman" w:hAnsi="Times New Roman" w:cs="Times New Roman"/>
+          <w:sz w:val="24"/>
+          <w:lang w:val="ru-RU"/>
+        </w:rPr>
+        <w:t xml:space="preserve"> </w:t>
+      </w:r>
+      <w:r>
+        <w:rPr>
+          <w:rFonts w:ascii="Times New Roman" w:hAnsi="Times New Roman" w:cs="Times New Roman"/>
+          <w:sz w:val="24"/>
+          <w:lang w:val="ru-RU"/>
+        </w:rPr>
+        <w:t>текущий</w:t>
+      </w:r>
+      <w:r>
+        <w:rPr>
+          <w:rFonts w:ascii="Times New Roman" w:hAnsi="Times New Roman" w:cs="Times New Roman"/>
+          <w:sz w:val="24"/>
+          <w:lang w:val="ru-RU"/>
+        </w:rPr>
+        <w:t xml:space="preserve"> </w:t>
+      </w:r>
+      <w:r>
+        <w:rPr>
+          <w:rFonts w:ascii="Times New Roman" w:hAnsi="Times New Roman" w:cs="Times New Roman"/>
+          <w:sz w:val="24"/>
+          <w:lang w:val="ru-RU"/>
+        </w:rPr>
+        <w:t>стрим</w:t>
+      </w:r>
+      <w:r>
+        <w:rPr>
+          <w:rFonts w:ascii="Times New Roman" w:hAnsi="Times New Roman" w:cs="Times New Roman"/>
+          <w:sz w:val="24"/>
+          <w:lang w:val="ru-RU"/>
+        </w:rPr>
+        <w:t>.</w:t>
+      </w:r>
+    </w:p>
+    <w:p>
+      <w:pPr>
+        <w:tabs>
+          <w:tab w:val="left" w:pos="709"/>
+        </w:tabs>
+        <w:spacing w:after="0"/>
+        <w:ind w:firstLine="284"/>
+        <w:jc w:val="both"/>
+        <w:rPr>
+          <w:rFonts w:ascii="Times New Roman" w:hAnsi="Times New Roman" w:cs="Times New Roman"/>
+          <w:sz w:val="24"/>
+          <w:lang w:val="ru-RU"/>
+        </w:rPr>
+      </w:pPr>
+      <w:r>
+        <w:rPr>
+          <w:rFonts w:ascii="Times New Roman" w:hAnsi="Times New Roman" w:cs="Times New Roman"/>
+          <w:sz w:val="24"/>
+        </w:rPr>
+        <w:t>Weight</w:t>
+      </w:r>
+      <w:r>
+        <w:rPr>
+          <w:rFonts w:ascii="Times New Roman" w:hAnsi="Times New Roman" w:cs="Times New Roman"/>
+          <w:sz w:val="24"/>
+          <w:lang w:val="ru-RU"/>
+        </w:rPr>
+        <w:t xml:space="preserve"> –</w:t>
+      </w:r>
+      <w:r>
+        <w:rPr>
+          <w:rFonts w:ascii="Times New Roman" w:hAnsi="Times New Roman" w:cs="Times New Roman"/>
+          <w:sz w:val="24"/>
+          <w:lang w:val="ru-RU"/>
+        </w:rPr>
+        <w:t xml:space="preserve"> </w:t>
+      </w:r>
+      <w:r>
+        <w:rPr>
+          <w:rFonts w:ascii="Times New Roman" w:hAnsi="Times New Roman" w:cs="Times New Roman"/>
+          <w:sz w:val="24"/>
+          <w:lang w:val="ru-RU"/>
+        </w:rPr>
+        <w:t>беззнаковое</w:t>
+      </w:r>
+      <w:r>
+        <w:rPr>
+          <w:rFonts w:ascii="Times New Roman" w:hAnsi="Times New Roman" w:cs="Times New Roman"/>
+          <w:sz w:val="24"/>
+          <w:lang w:val="ru-RU"/>
+        </w:rPr>
+        <w:t xml:space="preserve"> </w:t>
+      </w:r>
+      <w:r>
+        <w:rPr>
+          <w:rFonts w:ascii="Times New Roman" w:hAnsi="Times New Roman" w:cs="Times New Roman"/>
+          <w:sz w:val="24"/>
+          <w:lang w:val="ru-RU"/>
+        </w:rPr>
+        <w:t>8-</w:t>
+      </w:r>
+      <w:r>
+        <w:rPr>
+          <w:rFonts w:ascii="Times New Roman" w:hAnsi="Times New Roman" w:cs="Times New Roman"/>
+          <w:sz w:val="24"/>
+        </w:rPr>
+        <w:t>bit</w:t>
+      </w:r>
+      <w:r>
+        <w:rPr>
+          <w:rFonts w:ascii="Times New Roman" w:hAnsi="Times New Roman" w:cs="Times New Roman"/>
+          <w:sz w:val="24"/>
+          <w:lang w:val="ru-RU"/>
+        </w:rPr>
+        <w:t xml:space="preserve"> </w:t>
+      </w:r>
+      <w:r>
+        <w:rPr>
+          <w:rFonts w:ascii="Times New Roman" w:hAnsi="Times New Roman" w:cs="Times New Roman"/>
+          <w:sz w:val="24"/>
+          <w:lang w:val="ru-RU"/>
+        </w:rPr>
+        <w:t>целое</w:t>
+      </w:r>
+      <w:r>
+        <w:rPr>
+          <w:rFonts w:ascii="Times New Roman" w:hAnsi="Times New Roman" w:cs="Times New Roman"/>
+          <w:sz w:val="24"/>
+          <w:lang w:val="ru-RU"/>
+        </w:rPr>
+        <w:t xml:space="preserve"> </w:t>
+      </w:r>
+      <w:r>
+        <w:rPr>
+          <w:rFonts w:ascii="Times New Roman" w:hAnsi="Times New Roman" w:cs="Times New Roman"/>
+          <w:sz w:val="24"/>
+          <w:lang w:val="ru-RU"/>
+        </w:rPr>
+        <w:t>число</w:t>
+      </w:r>
+      <w:r>
+        <w:rPr>
+          <w:rFonts w:ascii="Times New Roman" w:hAnsi="Times New Roman" w:cs="Times New Roman"/>
+          <w:sz w:val="24"/>
+          <w:lang w:val="ru-RU"/>
+        </w:rPr>
+        <w:t xml:space="preserve">, </w:t>
+      </w:r>
+      <w:r>
+        <w:rPr>
+          <w:rFonts w:ascii="Times New Roman" w:hAnsi="Times New Roman" w:cs="Times New Roman"/>
+          <w:sz w:val="24"/>
+          <w:lang w:val="ru-RU"/>
+        </w:rPr>
+        <w:t>представляющее</w:t>
+      </w:r>
+      <w:r>
+        <w:rPr>
+          <w:rFonts w:ascii="Times New Roman" w:hAnsi="Times New Roman" w:cs="Times New Roman"/>
+          <w:sz w:val="24"/>
+          <w:lang w:val="ru-RU"/>
+        </w:rPr>
+        <w:t xml:space="preserve"> </w:t>
+      </w:r>
+      <w:r>
+        <w:rPr>
+          <w:rFonts w:ascii="Times New Roman" w:hAnsi="Times New Roman" w:cs="Times New Roman"/>
+          <w:sz w:val="24"/>
+          <w:lang w:val="ru-RU"/>
+        </w:rPr>
+        <w:t>вес</w:t>
+      </w:r>
+      <w:r>
+        <w:rPr>
+          <w:rFonts w:ascii="Times New Roman" w:hAnsi="Times New Roman" w:cs="Times New Roman"/>
+          <w:sz w:val="24"/>
+          <w:lang w:val="ru-RU"/>
+        </w:rPr>
+        <w:t xml:space="preserve"> </w:t>
+      </w:r>
+      <w:r>
+        <w:rPr>
+          <w:rFonts w:ascii="Times New Roman" w:hAnsi="Times New Roman" w:cs="Times New Roman"/>
+          <w:sz w:val="24"/>
+          <w:lang w:val="ru-RU"/>
+        </w:rPr>
+        <w:t>стрима. Должно быть между 1 и 256.</w:t>
+      </w:r>
+      <w:bookmarkStart w:id="1" w:name="_GoBack"/>
+      <w:bookmarkEnd w:id="1"/>
     </w:p>
     <w:p>
       <w:pPr>
@@ -8340,70 +8556,121 @@
           <w:lang w:val="ru-RU"/>
         </w:rPr>
       </w:pPr>
-      <w:r>
-        <w:rPr>
-          <w:rFonts w:ascii="Times New Roman" w:hAnsi="Times New Roman" w:cs="Times New Roman"/>
-          <w:b/>
-          <w:sz w:val="24"/>
-          <w:u w:val="single"/>
-          <w:lang w:val="ru-RU"/>
-        </w:rPr>
-        <w:t>Основные возможности</w:t>
-      </w:r>
-      <w:r>
-        <w:rPr>
-          <w:rFonts w:ascii="Times New Roman" w:hAnsi="Times New Roman" w:cs="Times New Roman"/>
-          <w:b/>
-          <w:sz w:val="24"/>
-          <w:lang w:val="ru-RU"/>
-        </w:rPr>
-        <w:t xml:space="preserve"> – Сжатие заголовков</w:t>
-      </w:r>
-    </w:p>
-    <w:p>
-      <w:pPr>
-        <w:tabs>
-          <w:tab w:val="left" w:pos="709"/>
-        </w:tabs>
-        <w:spacing w:after="0"/>
-        <w:ind w:firstLine="284"/>
-        <w:jc w:val="both"/>
-        <w:rPr>
-          <w:rFonts w:ascii="Times New Roman" w:hAnsi="Times New Roman" w:cs="Times New Roman"/>
-          <w:sz w:val="24"/>
-          <w:lang w:val="ru-RU"/>
-        </w:rPr>
-      </w:pPr>
-    </w:p>
-    <w:p>
-      <w:pPr>
-        <w:tabs>
-          <w:tab w:val="left" w:pos="709"/>
-        </w:tabs>
-        <w:spacing w:after="0"/>
-        <w:ind w:firstLine="284"/>
-        <w:jc w:val="both"/>
-        <w:rPr>
-          <w:rFonts w:ascii="Times New Roman" w:hAnsi="Times New Roman" w:cs="Times New Roman"/>
-          <w:sz w:val="24"/>
-          <w:lang w:val="ru-RU"/>
-        </w:rPr>
-      </w:pPr>
-      <w:r>
-        <w:rPr>
-          <w:rFonts w:ascii="Times New Roman" w:hAnsi="Times New Roman" w:cs="Times New Roman"/>
-          <w:sz w:val="24"/>
-          <w:lang w:val="ru-RU"/>
-        </w:rPr>
-        <w:t>Элементами технологии</w:t>
-      </w:r>
-      <w:r>
-        <w:rPr>
-          <w:rFonts w:ascii="Times New Roman" w:hAnsi="Times New Roman" w:cs="Times New Roman"/>
-          <w:sz w:val="24"/>
-          <w:lang w:val="ru-RU"/>
-        </w:rPr>
-        <w:t xml:space="preserve"> HPACK являются следующие:</w:t>
+      <w:bookmarkStart w:id="2" w:name="_Hlk504566082"/>
+      <w:r>
+        <w:rPr>
+          <w:rFonts w:ascii="Times New Roman" w:hAnsi="Times New Roman" w:cs="Times New Roman"/>
+          <w:b/>
+          <w:sz w:val="24"/>
+          <w:lang w:val="ru-RU"/>
+        </w:rPr>
+        <w:t>Пример Управление передачей данных</w:t>
+      </w:r>
+      <w:r>
+        <w:rPr>
+          <w:rFonts w:ascii="Times New Roman" w:hAnsi="Times New Roman" w:cs="Times New Roman"/>
+          <w:b/>
+          <w:sz w:val="24"/>
+          <w:lang w:val="ru-RU"/>
+        </w:rPr>
+        <w:t xml:space="preserve"> (</w:t>
+      </w:r>
+      <w:r>
+        <w:rPr>
+          <w:rFonts w:ascii="Times New Roman" w:hAnsi="Times New Roman" w:cs="Times New Roman"/>
+          <w:b/>
+          <w:sz w:val="24"/>
+        </w:rPr>
+        <w:t>Flow</w:t>
+      </w:r>
+      <w:r>
+        <w:rPr>
+          <w:rFonts w:ascii="Times New Roman" w:hAnsi="Times New Roman" w:cs="Times New Roman"/>
+          <w:b/>
+          <w:sz w:val="24"/>
+          <w:lang w:val="ru-RU"/>
+        </w:rPr>
+        <w:t xml:space="preserve"> </w:t>
+      </w:r>
+      <w:r>
+        <w:rPr>
+          <w:rFonts w:ascii="Times New Roman" w:hAnsi="Times New Roman" w:cs="Times New Roman"/>
+          <w:b/>
+          <w:sz w:val="24"/>
+        </w:rPr>
+        <w:t>Control</w:t>
+      </w:r>
+      <w:r>
+        <w:rPr>
+          <w:rFonts w:ascii="Times New Roman" w:hAnsi="Times New Roman" w:cs="Times New Roman"/>
+          <w:b/>
+          <w:sz w:val="24"/>
+          <w:lang w:val="ru-RU"/>
+        </w:rPr>
+        <w:t>)</w:t>
+      </w:r>
+      <w:bookmarkEnd w:id="2"/>
+    </w:p>
+    <w:p>
+      <w:pPr>
+        <w:tabs>
+          <w:tab w:val="left" w:pos="709"/>
+        </w:tabs>
+        <w:spacing w:after="0"/>
+        <w:ind w:firstLine="284"/>
+        <w:jc w:val="both"/>
+        <w:rPr>
+          <w:rFonts w:ascii="Times New Roman" w:hAnsi="Times New Roman" w:cs="Times New Roman"/>
+          <w:sz w:val="24"/>
+          <w:lang w:val="ru-RU"/>
+        </w:rPr>
+      </w:pPr>
+      <w:r>
+        <w:rPr>
+          <w:rFonts w:ascii="Times New Roman" w:hAnsi="Times New Roman" w:cs="Times New Roman"/>
+          <w:sz w:val="24"/>
+          <w:lang w:val="ru-RU"/>
+        </w:rPr>
+        <w:t>Мультиплексирование большого количества потоков через одно ТСР соединение приводит к ситуации конкуренции за пропускную способность. Выставление приоритетов потоков может помочь определить относительный порядок доставки данных, но сами по себе приоритеты неэффективны в контроле над тем, как ресурсы распределены между различными фреймами.</w:t>
+      </w:r>
+    </w:p>
+    <w:p>
+      <w:pPr>
+        <w:tabs>
+          <w:tab w:val="left" w:pos="709"/>
+        </w:tabs>
+        <w:spacing w:after="0"/>
+        <w:ind w:firstLine="284"/>
+        <w:jc w:val="both"/>
+        <w:rPr>
+          <w:rFonts w:ascii="Times New Roman" w:hAnsi="Times New Roman" w:cs="Times New Roman"/>
+          <w:sz w:val="24"/>
+          <w:lang w:val="ru-RU"/>
+        </w:rPr>
+      </w:pPr>
+      <w:r>
+        <w:rPr>
+          <w:rFonts w:ascii="Times New Roman" w:hAnsi="Times New Roman" w:cs="Times New Roman"/>
+          <w:sz w:val="24"/>
+          <w:lang w:val="ru-RU"/>
+        </w:rPr>
+        <w:t xml:space="preserve">Для решения этой задачи в НТТР 2.0 ввели механизм под названием Flow Control (Управление Потоком). Управление потоком базируется на Фреймах </w:t>
+      </w:r>
+      <w:r>
+        <w:rPr>
+          <w:rFonts w:ascii="Times New Roman" w:hAnsi="Times New Roman" w:cs="Times New Roman"/>
+          <w:sz w:val="24"/>
+          <w:lang w:val="ru-RU"/>
+        </w:rPr>
+        <w:t>WINDOW_UPDATE</w:t>
+      </w:r>
+      <w:r>
+        <w:rPr>
+          <w:rFonts w:ascii="Times New Roman" w:hAnsi="Times New Roman" w:cs="Times New Roman"/>
+          <w:sz w:val="24"/>
+          <w:lang w:val="ru-RU"/>
+        </w:rPr>
+        <w:t>. Получатель рекомендует сколько байт данных (полезная нагрузка фрейма Дата) он готов принять для одного потока и для целого соединения.</w:t>
       </w:r>
     </w:p>
     <w:p>
@@ -8427,194 +8694,37 @@
           <w:lang w:val="ru-RU"/>
         </w:rPr>
         <w:lastRenderedPageBreak/>
-        <w:t>• Статическая таблица - предопределенная таблица, чья запись представляет собой либо имя заголовка, либо пару имени заголовка и значения заголовка, выбранного в спецификации. К каждой записи можно получить доступ по индексу. Поскольку типичная длина индексов равна семи</w:t>
-      </w:r>
-      <w:r>
-        <w:rPr>
-          <w:rFonts w:ascii="Times New Roman" w:hAnsi="Times New Roman" w:cs="Times New Roman"/>
-          <w:sz w:val="24"/>
-          <w:lang w:val="ru-RU"/>
-        </w:rPr>
-        <w:t xml:space="preserve"> </w:t>
-      </w:r>
-      <w:r>
-        <w:rPr>
-          <w:rFonts w:ascii="Times New Roman" w:hAnsi="Times New Roman" w:cs="Times New Roman"/>
-          <w:sz w:val="24"/>
-          <w:lang w:val="ru-RU"/>
-        </w:rPr>
-        <w:t xml:space="preserve">бит, </w:t>
-      </w:r>
-      <w:r>
-        <w:rPr>
-          <w:rFonts w:ascii="Times New Roman" w:hAnsi="Times New Roman" w:cs="Times New Roman"/>
-          <w:sz w:val="24"/>
-          <w:lang w:val="ru-RU"/>
-        </w:rPr>
-        <w:t xml:space="preserve">то </w:t>
-      </w:r>
-      <w:r>
-        <w:rPr>
-          <w:rFonts w:ascii="Times New Roman" w:hAnsi="Times New Roman" w:cs="Times New Roman"/>
-          <w:sz w:val="24"/>
-          <w:lang w:val="ru-RU"/>
-        </w:rPr>
-        <w:t xml:space="preserve">отправляя индексы вместо строк, </w:t>
-      </w:r>
-      <w:r>
-        <w:rPr>
-          <w:rFonts w:ascii="Times New Roman" w:hAnsi="Times New Roman" w:cs="Times New Roman"/>
-          <w:sz w:val="24"/>
-          <w:lang w:val="ru-RU"/>
-        </w:rPr>
-        <w:t>можно существенно сократить размер метаданных</w:t>
-      </w:r>
-      <w:r>
-        <w:rPr>
-          <w:rFonts w:ascii="Times New Roman" w:hAnsi="Times New Roman" w:cs="Times New Roman"/>
-          <w:sz w:val="24"/>
-          <w:lang w:val="ru-RU"/>
-        </w:rPr>
-        <w:t>.</w:t>
-      </w:r>
-    </w:p>
-    <w:p>
-      <w:pPr>
-        <w:tabs>
-          <w:tab w:val="left" w:pos="709"/>
-        </w:tabs>
-        <w:spacing w:after="0"/>
-        <w:ind w:firstLine="284"/>
-        <w:jc w:val="both"/>
-        <w:rPr>
-          <w:rFonts w:ascii="Times New Roman" w:hAnsi="Times New Roman" w:cs="Times New Roman"/>
-          <w:sz w:val="24"/>
-          <w:lang w:val="ru-RU"/>
-        </w:rPr>
-      </w:pPr>
-      <w:r>
-        <w:rPr>
-          <w:rFonts w:ascii="Times New Roman" w:hAnsi="Times New Roman" w:cs="Times New Roman"/>
-          <w:sz w:val="24"/>
-          <w:lang w:val="ru-RU"/>
-        </w:rPr>
-        <w:t>• Динамическая таблица - аналогична статической таблице, но с динамически зарегистрированными записями. Динамическая таблица имеет верхний предел для своего размера. Если регистрация новой записи вызывает переполнение, старые записи удаляются. Каждая конечная точка использует две динамические таблицы</w:t>
-      </w:r>
-      <w:r>
-        <w:rPr>
-          <w:rFonts w:ascii="Times New Roman" w:hAnsi="Times New Roman" w:cs="Times New Roman"/>
-          <w:sz w:val="24"/>
-          <w:lang w:val="ru-RU"/>
-        </w:rPr>
-        <w:t xml:space="preserve"> </w:t>
-      </w:r>
-      <w:r>
-        <w:rPr>
-          <w:rFonts w:ascii="Times New Roman" w:hAnsi="Times New Roman" w:cs="Times New Roman"/>
-          <w:sz w:val="24"/>
-          <w:lang w:val="ru-RU"/>
-        </w:rPr>
-        <w:t xml:space="preserve">для отправки и получения </w:t>
-      </w:r>
-      <w:r>
-        <w:rPr>
-          <w:rFonts w:ascii="Times New Roman" w:hAnsi="Times New Roman" w:cs="Times New Roman"/>
-          <w:sz w:val="24"/>
-          <w:lang w:val="ru-RU"/>
-        </w:rPr>
-        <w:t>для каждого</w:t>
-      </w:r>
-      <w:r>
-        <w:rPr>
-          <w:rFonts w:ascii="Times New Roman" w:hAnsi="Times New Roman" w:cs="Times New Roman"/>
-          <w:sz w:val="24"/>
-          <w:lang w:val="ru-RU"/>
-        </w:rPr>
-        <w:t xml:space="preserve"> соединени</w:t>
-      </w:r>
-      <w:r>
-        <w:rPr>
-          <w:rFonts w:ascii="Times New Roman" w:hAnsi="Times New Roman" w:cs="Times New Roman"/>
-          <w:sz w:val="24"/>
-          <w:lang w:val="ru-RU"/>
-        </w:rPr>
-        <w:t>я</w:t>
-      </w:r>
-      <w:r>
-        <w:rPr>
-          <w:rFonts w:ascii="Times New Roman" w:hAnsi="Times New Roman" w:cs="Times New Roman"/>
-          <w:sz w:val="24"/>
-          <w:lang w:val="ru-RU"/>
-        </w:rPr>
-        <w:t>.</w:t>
-      </w:r>
-    </w:p>
-    <w:p>
-      <w:pPr>
-        <w:tabs>
-          <w:tab w:val="left" w:pos="709"/>
-        </w:tabs>
-        <w:spacing w:after="0"/>
-        <w:ind w:firstLine="284"/>
-        <w:jc w:val="both"/>
-        <w:rPr>
-          <w:rFonts w:ascii="Times New Roman" w:hAnsi="Times New Roman" w:cs="Times New Roman"/>
-          <w:sz w:val="24"/>
-          <w:lang w:val="ru-RU"/>
-        </w:rPr>
-      </w:pPr>
-      <w:r>
-        <w:rPr>
-          <w:rFonts w:ascii="Times New Roman" w:hAnsi="Times New Roman" w:cs="Times New Roman"/>
-          <w:sz w:val="24"/>
-          <w:lang w:val="ru-RU"/>
-        </w:rPr>
-        <w:t>• Кодировка Х</w:t>
-      </w:r>
-      <w:r>
-        <w:rPr>
-          <w:rFonts w:ascii="Times New Roman" w:hAnsi="Times New Roman" w:cs="Times New Roman"/>
-          <w:sz w:val="24"/>
-          <w:lang w:val="ru-RU"/>
-        </w:rPr>
-        <w:t>о</w:t>
-      </w:r>
-      <w:r>
-        <w:rPr>
-          <w:rFonts w:ascii="Times New Roman" w:hAnsi="Times New Roman" w:cs="Times New Roman"/>
-          <w:sz w:val="24"/>
-          <w:lang w:val="ru-RU"/>
-        </w:rPr>
-        <w:t xml:space="preserve">ффмана - кодирование </w:t>
-      </w:r>
-      <w:r>
-        <w:rPr>
-          <w:rFonts w:ascii="Times New Roman" w:hAnsi="Times New Roman" w:cs="Times New Roman"/>
-          <w:sz w:val="24"/>
-          <w:lang w:val="ru-RU"/>
-        </w:rPr>
-        <w:t>наи</w:t>
-      </w:r>
-      <w:r>
-        <w:rPr>
-          <w:rFonts w:ascii="Times New Roman" w:hAnsi="Times New Roman" w:cs="Times New Roman"/>
-          <w:sz w:val="24"/>
-          <w:lang w:val="ru-RU"/>
-        </w:rPr>
-        <w:t>более часто используемых букв в именах заголовков и значениях заголовка с меньшим количеством бит. Отображение статически определено.</w:t>
-      </w:r>
-    </w:p>
-    <w:p>
-      <w:pPr>
-        <w:tabs>
-          <w:tab w:val="left" w:pos="709"/>
-        </w:tabs>
-        <w:spacing w:after="0"/>
-        <w:ind w:firstLine="284"/>
-        <w:jc w:val="both"/>
-        <w:rPr>
-          <w:rFonts w:ascii="Times New Roman" w:hAnsi="Times New Roman" w:cs="Times New Roman"/>
-          <w:sz w:val="24"/>
+        <w:t xml:space="preserve">Управление потоком производится через фрейм WINDOW_UPDATE фрейм, который определяет идентификатор потока и значение увеличения </w:t>
+      </w:r>
+      <w:r>
+        <w:rPr>
+          <w:rFonts w:ascii="Times New Roman" w:hAnsi="Times New Roman" w:cs="Times New Roman"/>
+          <w:sz w:val="24"/>
+          <w:lang w:val="ru-RU"/>
+        </w:rPr>
+        <w:t>количества передаваемых данных</w:t>
+      </w:r>
+      <w:r>
+        <w:rPr>
+          <w:rFonts w:ascii="Times New Roman" w:hAnsi="Times New Roman" w:cs="Times New Roman"/>
+          <w:sz w:val="24"/>
+          <w:lang w:val="ru-RU"/>
+        </w:rPr>
+        <w:t>. Управление потоком может быть отключено получателем.</w:t>
+      </w:r>
+    </w:p>
+    <w:p>
+      <w:pPr>
+        <w:tabs>
+          <w:tab w:val="left" w:pos="709"/>
+        </w:tabs>
+        <w:spacing w:after="0"/>
+        <w:ind w:firstLine="284"/>
+        <w:jc w:val="both"/>
+        <w:rPr>
+          <w:rFonts w:ascii="Times New Roman" w:hAnsi="Times New Roman" w:cs="Times New Roman"/>
+          <w:sz w:val="24"/>
+          <w:lang w:val="ru-RU"/>
         </w:rPr>
       </w:pPr>
     </w:p>
@@ -8643,46 +8753,275 @@
           <w:rFonts w:ascii="Times New Roman" w:hAnsi="Times New Roman" w:cs="Times New Roman"/>
           <w:b/>
           <w:sz w:val="24"/>
-          <w:lang w:val="ru-RU"/>
-        </w:rPr>
-        <w:t>Заголовки в НТТР 1.1 – сколько они занимают</w:t>
-      </w:r>
-    </w:p>
-    <w:p>
-      <w:pPr>
-        <w:tabs>
-          <w:tab w:val="left" w:pos="709"/>
-        </w:tabs>
-        <w:spacing w:after="0"/>
-        <w:ind w:firstLine="284"/>
-        <w:jc w:val="both"/>
-        <w:rPr>
-          <w:rFonts w:ascii="Times New Roman" w:hAnsi="Times New Roman" w:cs="Times New Roman"/>
-          <w:sz w:val="24"/>
-          <w:lang w:val="ru-RU"/>
-        </w:rPr>
-      </w:pPr>
-      <w:r>
-        <w:rPr>
-          <w:rFonts w:ascii="Times New Roman" w:hAnsi="Times New Roman" w:cs="Times New Roman"/>
-          <w:sz w:val="24"/>
-          <w:lang w:val="ru-RU"/>
-        </w:rPr>
-        <w:t xml:space="preserve">Каждая передача HTTP содержит набор заголовков, которые используются для описания переданного ресурса. В HTTP 1.x эти метаданные всегда отправляются в виде открытого текста и обычно добавляют от 500 до 800 байт служебных данных для каждого запроса и часто намного больше, если необходимы файлы cookie HTTP. </w:t>
-      </w:r>
-    </w:p>
-    <w:p>
-      <w:pPr>
-        <w:tabs>
-          <w:tab w:val="left" w:pos="709"/>
-        </w:tabs>
-        <w:spacing w:after="0"/>
-        <w:ind w:firstLine="284"/>
-        <w:jc w:val="both"/>
-        <w:rPr>
-          <w:rFonts w:ascii="Times New Roman" w:hAnsi="Times New Roman" w:cs="Times New Roman"/>
-          <w:sz w:val="24"/>
-          <w:lang w:val="ru-RU"/>
+          <w:u w:val="single"/>
+          <w:lang w:val="ru-RU"/>
+        </w:rPr>
+        <w:t>Основные возможности</w:t>
+      </w:r>
+      <w:r>
+        <w:rPr>
+          <w:rFonts w:ascii="Times New Roman" w:hAnsi="Times New Roman" w:cs="Times New Roman"/>
+          <w:b/>
+          <w:sz w:val="24"/>
+          <w:lang w:val="ru-RU"/>
+        </w:rPr>
+        <w:t xml:space="preserve"> – Сжатие заголовков</w:t>
+      </w:r>
+    </w:p>
+    <w:p>
+      <w:pPr>
+        <w:tabs>
+          <w:tab w:val="left" w:pos="709"/>
+        </w:tabs>
+        <w:spacing w:after="0"/>
+        <w:ind w:firstLine="284"/>
+        <w:jc w:val="both"/>
+        <w:rPr>
+          <w:rFonts w:ascii="Times New Roman" w:hAnsi="Times New Roman" w:cs="Times New Roman"/>
+          <w:sz w:val="24"/>
+          <w:lang w:val="ru-RU"/>
+        </w:rPr>
+      </w:pPr>
+    </w:p>
+    <w:p>
+      <w:pPr>
+        <w:tabs>
+          <w:tab w:val="left" w:pos="709"/>
+        </w:tabs>
+        <w:spacing w:after="0"/>
+        <w:ind w:firstLine="284"/>
+        <w:jc w:val="both"/>
+        <w:rPr>
+          <w:rFonts w:ascii="Times New Roman" w:hAnsi="Times New Roman" w:cs="Times New Roman"/>
+          <w:sz w:val="24"/>
+          <w:lang w:val="ru-RU"/>
+        </w:rPr>
+      </w:pPr>
+      <w:r>
+        <w:rPr>
+          <w:rFonts w:ascii="Times New Roman" w:hAnsi="Times New Roman" w:cs="Times New Roman"/>
+          <w:sz w:val="24"/>
+          <w:lang w:val="ru-RU"/>
+        </w:rPr>
+        <w:t>Элементами технологии</w:t>
+      </w:r>
+      <w:r>
+        <w:rPr>
+          <w:rFonts w:ascii="Times New Roman" w:hAnsi="Times New Roman" w:cs="Times New Roman"/>
+          <w:sz w:val="24"/>
+          <w:lang w:val="ru-RU"/>
+        </w:rPr>
+        <w:t xml:space="preserve"> HPACK являются следующие:</w:t>
+      </w:r>
+    </w:p>
+    <w:p>
+      <w:pPr>
+        <w:tabs>
+          <w:tab w:val="left" w:pos="709"/>
+        </w:tabs>
+        <w:spacing w:after="0"/>
+        <w:ind w:firstLine="284"/>
+        <w:jc w:val="both"/>
+        <w:rPr>
+          <w:rFonts w:ascii="Times New Roman" w:hAnsi="Times New Roman" w:cs="Times New Roman"/>
+          <w:sz w:val="24"/>
+          <w:lang w:val="ru-RU"/>
+        </w:rPr>
+      </w:pPr>
+      <w:r>
+        <w:rPr>
+          <w:rFonts w:ascii="Times New Roman" w:hAnsi="Times New Roman" w:cs="Times New Roman"/>
+          <w:sz w:val="24"/>
+          <w:lang w:val="ru-RU"/>
+        </w:rPr>
+        <w:t>• Статическая таблица - предопределенная таблица, чья запись представляет собой либо имя заголовка, либо пару имени заголовка и значения заголовка, выбранного в спецификации. К каждой записи можно получить доступ по индексу. Поскольку типичная длина индексов равна семи</w:t>
+      </w:r>
+      <w:r>
+        <w:rPr>
+          <w:rFonts w:ascii="Times New Roman" w:hAnsi="Times New Roman" w:cs="Times New Roman"/>
+          <w:sz w:val="24"/>
+          <w:lang w:val="ru-RU"/>
+        </w:rPr>
+        <w:t xml:space="preserve"> </w:t>
+      </w:r>
+      <w:r>
+        <w:rPr>
+          <w:rFonts w:ascii="Times New Roman" w:hAnsi="Times New Roman" w:cs="Times New Roman"/>
+          <w:sz w:val="24"/>
+          <w:lang w:val="ru-RU"/>
+        </w:rPr>
+        <w:t xml:space="preserve">бит, </w:t>
+      </w:r>
+      <w:r>
+        <w:rPr>
+          <w:rFonts w:ascii="Times New Roman" w:hAnsi="Times New Roman" w:cs="Times New Roman"/>
+          <w:sz w:val="24"/>
+          <w:lang w:val="ru-RU"/>
+        </w:rPr>
+        <w:t xml:space="preserve">то </w:t>
+      </w:r>
+      <w:r>
+        <w:rPr>
+          <w:rFonts w:ascii="Times New Roman" w:hAnsi="Times New Roman" w:cs="Times New Roman"/>
+          <w:sz w:val="24"/>
+          <w:lang w:val="ru-RU"/>
+        </w:rPr>
+        <w:t xml:space="preserve">отправляя индексы вместо строк, </w:t>
+      </w:r>
+      <w:r>
+        <w:rPr>
+          <w:rFonts w:ascii="Times New Roman" w:hAnsi="Times New Roman" w:cs="Times New Roman"/>
+          <w:sz w:val="24"/>
+          <w:lang w:val="ru-RU"/>
+        </w:rPr>
+        <w:t>можно существенно сократить размер метаданных</w:t>
+      </w:r>
+      <w:r>
+        <w:rPr>
+          <w:rFonts w:ascii="Times New Roman" w:hAnsi="Times New Roman" w:cs="Times New Roman"/>
+          <w:sz w:val="24"/>
+          <w:lang w:val="ru-RU"/>
+        </w:rPr>
+        <w:t>.</w:t>
+      </w:r>
+    </w:p>
+    <w:p>
+      <w:pPr>
+        <w:tabs>
+          <w:tab w:val="left" w:pos="709"/>
+        </w:tabs>
+        <w:spacing w:after="0"/>
+        <w:ind w:firstLine="284"/>
+        <w:jc w:val="both"/>
+        <w:rPr>
+          <w:rFonts w:ascii="Times New Roman" w:hAnsi="Times New Roman" w:cs="Times New Roman"/>
+          <w:sz w:val="24"/>
+          <w:lang w:val="ru-RU"/>
+        </w:rPr>
+      </w:pPr>
+      <w:r>
+        <w:rPr>
+          <w:rFonts w:ascii="Times New Roman" w:hAnsi="Times New Roman" w:cs="Times New Roman"/>
+          <w:sz w:val="24"/>
+          <w:lang w:val="ru-RU"/>
+        </w:rPr>
+        <w:t>• Динамическая таблица - аналогична статической таблице, но с динамически зарегистрированными записями. Динамическая таблица имеет верхний предел для своего размера. Если регистрация новой записи вызывает переполнение, старые записи удаляются. Каждая конечная точка использует две динамические таблицы</w:t>
+      </w:r>
+      <w:r>
+        <w:rPr>
+          <w:rFonts w:ascii="Times New Roman" w:hAnsi="Times New Roman" w:cs="Times New Roman"/>
+          <w:sz w:val="24"/>
+          <w:lang w:val="ru-RU"/>
+        </w:rPr>
+        <w:t xml:space="preserve"> </w:t>
+      </w:r>
+      <w:r>
+        <w:rPr>
+          <w:rFonts w:ascii="Times New Roman" w:hAnsi="Times New Roman" w:cs="Times New Roman"/>
+          <w:sz w:val="24"/>
+          <w:lang w:val="ru-RU"/>
+        </w:rPr>
+        <w:t xml:space="preserve">для отправки и получения </w:t>
+      </w:r>
+      <w:r>
+        <w:rPr>
+          <w:rFonts w:ascii="Times New Roman" w:hAnsi="Times New Roman" w:cs="Times New Roman"/>
+          <w:sz w:val="24"/>
+          <w:lang w:val="ru-RU"/>
+        </w:rPr>
+        <w:t>для каждого</w:t>
+      </w:r>
+      <w:r>
+        <w:rPr>
+          <w:rFonts w:ascii="Times New Roman" w:hAnsi="Times New Roman" w:cs="Times New Roman"/>
+          <w:sz w:val="24"/>
+          <w:lang w:val="ru-RU"/>
+        </w:rPr>
+        <w:t xml:space="preserve"> соединени</w:t>
+      </w:r>
+      <w:r>
+        <w:rPr>
+          <w:rFonts w:ascii="Times New Roman" w:hAnsi="Times New Roman" w:cs="Times New Roman"/>
+          <w:sz w:val="24"/>
+          <w:lang w:val="ru-RU"/>
+        </w:rPr>
+        <w:t>я</w:t>
+      </w:r>
+      <w:r>
+        <w:rPr>
+          <w:rFonts w:ascii="Times New Roman" w:hAnsi="Times New Roman" w:cs="Times New Roman"/>
+          <w:sz w:val="24"/>
+          <w:lang w:val="ru-RU"/>
+        </w:rPr>
+        <w:t>.</w:t>
+      </w:r>
+    </w:p>
+    <w:p>
+      <w:pPr>
+        <w:tabs>
+          <w:tab w:val="left" w:pos="709"/>
+        </w:tabs>
+        <w:spacing w:after="0"/>
+        <w:ind w:firstLine="284"/>
+        <w:jc w:val="both"/>
+        <w:rPr>
+          <w:rFonts w:ascii="Times New Roman" w:hAnsi="Times New Roman" w:cs="Times New Roman"/>
+          <w:sz w:val="24"/>
+          <w:lang w:val="ru-RU"/>
+        </w:rPr>
+      </w:pPr>
+      <w:r>
+        <w:rPr>
+          <w:rFonts w:ascii="Times New Roman" w:hAnsi="Times New Roman" w:cs="Times New Roman"/>
+          <w:sz w:val="24"/>
+          <w:lang w:val="ru-RU"/>
+        </w:rPr>
+        <w:t>• Кодировка Х</w:t>
+      </w:r>
+      <w:r>
+        <w:rPr>
+          <w:rFonts w:ascii="Times New Roman" w:hAnsi="Times New Roman" w:cs="Times New Roman"/>
+          <w:sz w:val="24"/>
+          <w:lang w:val="ru-RU"/>
+        </w:rPr>
+        <w:t>о</w:t>
+      </w:r>
+      <w:r>
+        <w:rPr>
+          <w:rFonts w:ascii="Times New Roman" w:hAnsi="Times New Roman" w:cs="Times New Roman"/>
+          <w:sz w:val="24"/>
+          <w:lang w:val="ru-RU"/>
+        </w:rPr>
+        <w:t xml:space="preserve">ффмана - кодирование </w:t>
+      </w:r>
+      <w:r>
+        <w:rPr>
+          <w:rFonts w:ascii="Times New Roman" w:hAnsi="Times New Roman" w:cs="Times New Roman"/>
+          <w:sz w:val="24"/>
+          <w:lang w:val="ru-RU"/>
+        </w:rPr>
+        <w:t>наи</w:t>
+      </w:r>
+      <w:r>
+        <w:rPr>
+          <w:rFonts w:ascii="Times New Roman" w:hAnsi="Times New Roman" w:cs="Times New Roman"/>
+          <w:sz w:val="24"/>
+          <w:lang w:val="ru-RU"/>
+        </w:rPr>
+        <w:t>более часто используемых букв в именах заголовков и значениях заголовка с меньшим количеством бит. Отображение статически определено.</w:t>
+      </w:r>
+    </w:p>
+    <w:p>
+      <w:pPr>
+        <w:tabs>
+          <w:tab w:val="left" w:pos="709"/>
+        </w:tabs>
+        <w:spacing w:after="0"/>
+        <w:ind w:firstLine="284"/>
+        <w:jc w:val="both"/>
+        <w:rPr>
+          <w:rFonts w:ascii="Times New Roman" w:hAnsi="Times New Roman" w:cs="Times New Roman"/>
+          <w:sz w:val="24"/>
         </w:rPr>
       </w:pPr>
     </w:p>
@@ -8713,115 +9052,30 @@
           <w:sz w:val="24"/>
           <w:lang w:val="ru-RU"/>
         </w:rPr>
-        <w:t>Заголовки в НТТР/2 – сколько они занимают</w:t>
-      </w:r>
-    </w:p>
-    <w:p>
-      <w:pPr>
-        <w:tabs>
-          <w:tab w:val="left" w:pos="709"/>
-        </w:tabs>
-        <w:spacing w:after="0"/>
-        <w:ind w:firstLine="284"/>
-        <w:jc w:val="both"/>
-        <w:rPr>
-          <w:rFonts w:ascii="Times New Roman" w:hAnsi="Times New Roman" w:cs="Times New Roman"/>
-          <w:sz w:val="24"/>
-          <w:lang w:val="ru-RU"/>
-        </w:rPr>
-      </w:pPr>
-      <w:r>
-        <w:rPr>
-          <w:rFonts w:ascii="Times New Roman" w:hAnsi="Times New Roman" w:cs="Times New Roman"/>
-          <w:sz w:val="24"/>
-          <w:lang w:val="ru-RU"/>
-        </w:rPr>
-        <w:t>Чтобы уменьшить накладные расходы и повысить производительность, HTTP 2.0 сжимает метаданные заголовков:</w:t>
-      </w:r>
-    </w:p>
-    <w:p>
-      <w:pPr>
-        <w:tabs>
-          <w:tab w:val="left" w:pos="709"/>
-        </w:tabs>
-        <w:spacing w:after="0"/>
-        <w:ind w:firstLine="284"/>
-        <w:jc w:val="both"/>
-        <w:rPr>
-          <w:rFonts w:ascii="Times New Roman" w:hAnsi="Times New Roman" w:cs="Times New Roman"/>
-          <w:sz w:val="24"/>
-          <w:lang w:val="ru-RU"/>
-        </w:rPr>
-      </w:pPr>
-      <w:r>
-        <w:rPr>
-          <w:rFonts w:ascii="Times New Roman" w:hAnsi="Times New Roman" w:cs="Times New Roman"/>
-          <w:sz w:val="24"/>
-          <w:lang w:val="ru-RU"/>
-        </w:rPr>
-        <w:t>Вместо повторной передачи одних и тех же данных для каждого запроса и ответа HTTP 2.0 использует таблицы заголовков как на клиенте, так и на сервере для отслеживания и хранения ранее отправленн</w:t>
-      </w:r>
-      <w:r>
-        <w:rPr>
-          <w:rFonts w:ascii="Times New Roman" w:hAnsi="Times New Roman" w:cs="Times New Roman"/>
-          <w:sz w:val="24"/>
-          <w:lang w:val="ru-RU"/>
-        </w:rPr>
-        <w:t>ых пар ключ-значение заголовка.</w:t>
-      </w:r>
-    </w:p>
-    <w:p>
-      <w:pPr>
-        <w:tabs>
-          <w:tab w:val="left" w:pos="709"/>
-        </w:tabs>
-        <w:spacing w:after="0"/>
-        <w:ind w:firstLine="284"/>
-        <w:jc w:val="both"/>
-        <w:rPr>
-          <w:rFonts w:ascii="Times New Roman" w:hAnsi="Times New Roman" w:cs="Times New Roman"/>
-          <w:sz w:val="24"/>
-          <w:lang w:val="ru-RU"/>
-        </w:rPr>
-      </w:pPr>
-      <w:r>
-        <w:rPr>
-          <w:rFonts w:ascii="Times New Roman" w:hAnsi="Times New Roman" w:cs="Times New Roman"/>
-          <w:sz w:val="24"/>
-          <w:lang w:val="ru-RU"/>
-        </w:rPr>
-        <w:t>• Таблицы заголовков сохраняются для всего соединения HTTP 2.0 и постепенно обновляютс</w:t>
-      </w:r>
-      <w:r>
-        <w:rPr>
-          <w:rFonts w:ascii="Times New Roman" w:hAnsi="Times New Roman" w:cs="Times New Roman"/>
-          <w:sz w:val="24"/>
-          <w:lang w:val="ru-RU"/>
-        </w:rPr>
-        <w:t>я как клиентом, так и сервером.</w:t>
-      </w:r>
-    </w:p>
-    <w:p>
-      <w:pPr>
-        <w:tabs>
-          <w:tab w:val="left" w:pos="709"/>
-        </w:tabs>
-        <w:spacing w:after="0"/>
-        <w:ind w:firstLine="284"/>
-        <w:jc w:val="both"/>
-        <w:rPr>
-          <w:rFonts w:ascii="Times New Roman" w:hAnsi="Times New Roman" w:cs="Times New Roman"/>
-          <w:sz w:val="24"/>
-          <w:lang w:val="ru-RU"/>
-        </w:rPr>
-      </w:pPr>
-      <w:r>
-        <w:rPr>
-          <w:rFonts w:ascii="Times New Roman" w:hAnsi="Times New Roman" w:cs="Times New Roman"/>
-          <w:sz w:val="24"/>
-          <w:lang w:val="ru-RU"/>
-        </w:rPr>
-        <w:t>• Каждая новая пара ключ-значение заголовка либо добавляется к существующей таблице, либо заменяет предыдущее значение в таблице.</w:t>
+        <w:t>Заголовки в НТТР 1.1 – сколько они занимают</w:t>
+      </w:r>
+    </w:p>
+    <w:p>
+      <w:pPr>
+        <w:tabs>
+          <w:tab w:val="left" w:pos="709"/>
+        </w:tabs>
+        <w:spacing w:after="0"/>
+        <w:ind w:firstLine="284"/>
+        <w:jc w:val="both"/>
+        <w:rPr>
+          <w:rFonts w:ascii="Times New Roman" w:hAnsi="Times New Roman" w:cs="Times New Roman"/>
+          <w:sz w:val="24"/>
+          <w:lang w:val="ru-RU"/>
+        </w:rPr>
+      </w:pPr>
+      <w:r>
+        <w:rPr>
+          <w:rFonts w:ascii="Times New Roman" w:hAnsi="Times New Roman" w:cs="Times New Roman"/>
+          <w:sz w:val="24"/>
+          <w:lang w:val="ru-RU"/>
+        </w:rPr>
+        <w:t xml:space="preserve">Каждая передача HTTP содержит набор заголовков, которые используются для описания переданного ресурса. В HTTP 1.x эти метаданные всегда отправляются в виде открытого текста и обычно добавляют от 500 до 800 байт служебных данных для каждого запроса и часто намного больше, если необходимы файлы cookie HTTP. </w:t>
       </w:r>
     </w:p>
     <w:p>
@@ -8866,30 +9120,115 @@
           <w:sz w:val="24"/>
           <w:lang w:val="ru-RU"/>
         </w:rPr>
-        <w:t>Отслеживание ссылок</w:t>
-      </w:r>
-    </w:p>
-    <w:p>
-      <w:pPr>
-        <w:tabs>
-          <w:tab w:val="left" w:pos="709"/>
-        </w:tabs>
-        <w:spacing w:after="0"/>
-        <w:ind w:firstLine="284"/>
-        <w:jc w:val="both"/>
-        <w:rPr>
-          <w:rFonts w:ascii="Times New Roman" w:hAnsi="Times New Roman" w:cs="Times New Roman"/>
-          <w:sz w:val="24"/>
-          <w:lang w:val="ru-RU"/>
-        </w:rPr>
-      </w:pPr>
-      <w:r>
-        <w:rPr>
-          <w:rFonts w:ascii="Times New Roman" w:hAnsi="Times New Roman" w:cs="Times New Roman"/>
-          <w:sz w:val="24"/>
-          <w:lang w:val="ru-RU"/>
-        </w:rPr>
-        <w:t>В результате обе стороны соединения HTTP 2.0 знают, какие заголовки были отправлены, и их предыдущие значения, что позволяет кодировать новый набор заголовков как простое различие (рисунок 7) из предыдущего набора.</w:t>
+        <w:t>Заголовки в НТТР/2 – сколько они занимают</w:t>
+      </w:r>
+    </w:p>
+    <w:p>
+      <w:pPr>
+        <w:tabs>
+          <w:tab w:val="left" w:pos="709"/>
+        </w:tabs>
+        <w:spacing w:after="0"/>
+        <w:ind w:firstLine="284"/>
+        <w:jc w:val="both"/>
+        <w:rPr>
+          <w:rFonts w:ascii="Times New Roman" w:hAnsi="Times New Roman" w:cs="Times New Roman"/>
+          <w:sz w:val="24"/>
+          <w:lang w:val="ru-RU"/>
+        </w:rPr>
+      </w:pPr>
+      <w:r>
+        <w:rPr>
+          <w:rFonts w:ascii="Times New Roman" w:hAnsi="Times New Roman" w:cs="Times New Roman"/>
+          <w:sz w:val="24"/>
+          <w:lang w:val="ru-RU"/>
+        </w:rPr>
+        <w:t>Чтобы уменьшить накладные расходы и повысить производительность, HTTP 2.0 сжимает метаданные заголовков:</w:t>
+      </w:r>
+    </w:p>
+    <w:p>
+      <w:pPr>
+        <w:tabs>
+          <w:tab w:val="left" w:pos="709"/>
+        </w:tabs>
+        <w:spacing w:after="0"/>
+        <w:ind w:firstLine="284"/>
+        <w:jc w:val="both"/>
+        <w:rPr>
+          <w:rFonts w:ascii="Times New Roman" w:hAnsi="Times New Roman" w:cs="Times New Roman"/>
+          <w:sz w:val="24"/>
+          <w:lang w:val="ru-RU"/>
+        </w:rPr>
+      </w:pPr>
+      <w:r>
+        <w:rPr>
+          <w:rFonts w:ascii="Times New Roman" w:hAnsi="Times New Roman" w:cs="Times New Roman"/>
+          <w:sz w:val="24"/>
+          <w:lang w:val="ru-RU"/>
+        </w:rPr>
+        <w:t>Вместо повторной передачи одних и тех же данных для каждого запроса и ответа HTTP 2.0 использует таблицы заголовков как на клиенте, так и на сервере для отслеживания и хранения ранее отправленн</w:t>
+      </w:r>
+      <w:r>
+        <w:rPr>
+          <w:rFonts w:ascii="Times New Roman" w:hAnsi="Times New Roman" w:cs="Times New Roman"/>
+          <w:sz w:val="24"/>
+          <w:lang w:val="ru-RU"/>
+        </w:rPr>
+        <w:t>ых пар ключ-значение заголовка.</w:t>
+      </w:r>
+    </w:p>
+    <w:p>
+      <w:pPr>
+        <w:tabs>
+          <w:tab w:val="left" w:pos="709"/>
+        </w:tabs>
+        <w:spacing w:after="0"/>
+        <w:ind w:firstLine="284"/>
+        <w:jc w:val="both"/>
+        <w:rPr>
+          <w:rFonts w:ascii="Times New Roman" w:hAnsi="Times New Roman" w:cs="Times New Roman"/>
+          <w:sz w:val="24"/>
+          <w:lang w:val="ru-RU"/>
+        </w:rPr>
+      </w:pPr>
+      <w:r>
+        <w:rPr>
+          <w:rFonts w:ascii="Times New Roman" w:hAnsi="Times New Roman" w:cs="Times New Roman"/>
+          <w:sz w:val="24"/>
+          <w:lang w:val="ru-RU"/>
+        </w:rPr>
+        <w:t>• Таблицы заголовков сохраняются для всего соединения HTTP 2.0 и постепенно обновляютс</w:t>
+      </w:r>
+      <w:r>
+        <w:rPr>
+          <w:rFonts w:ascii="Times New Roman" w:hAnsi="Times New Roman" w:cs="Times New Roman"/>
+          <w:sz w:val="24"/>
+          <w:lang w:val="ru-RU"/>
+        </w:rPr>
+        <w:t>я как клиентом, так и сервером.</w:t>
+      </w:r>
+    </w:p>
+    <w:p>
+      <w:pPr>
+        <w:tabs>
+          <w:tab w:val="left" w:pos="709"/>
+        </w:tabs>
+        <w:spacing w:after="0"/>
+        <w:ind w:firstLine="284"/>
+        <w:jc w:val="both"/>
+        <w:rPr>
+          <w:rFonts w:ascii="Times New Roman" w:hAnsi="Times New Roman" w:cs="Times New Roman"/>
+          <w:sz w:val="24"/>
+          <w:lang w:val="ru-RU"/>
+        </w:rPr>
+      </w:pPr>
+      <w:r>
+        <w:rPr>
+          <w:rFonts w:ascii="Times New Roman" w:hAnsi="Times New Roman" w:cs="Times New Roman"/>
+          <w:sz w:val="24"/>
+          <w:lang w:val="ru-RU"/>
+        </w:rPr>
+        <w:t>• Каждая новая пара ключ-значение заголовка либо добавляется к существующей таблице, либо заменяет предыдущее значение в таблице.</w:t>
       </w:r>
     </w:p>
     <w:p>
@@ -8934,30 +9273,30 @@
           <w:sz w:val="24"/>
           <w:lang w:val="ru-RU"/>
         </w:rPr>
-        <w:t>Как работает сжатие заголовков</w:t>
-      </w:r>
-    </w:p>
-    <w:p>
-      <w:pPr>
-        <w:tabs>
-          <w:tab w:val="left" w:pos="709"/>
-        </w:tabs>
-        <w:spacing w:after="0"/>
-        <w:ind w:firstLine="284"/>
-        <w:jc w:val="both"/>
-        <w:rPr>
-          <w:rFonts w:ascii="Times New Roman" w:hAnsi="Times New Roman" w:cs="Times New Roman"/>
-          <w:sz w:val="24"/>
-          <w:lang w:val="ru-RU"/>
-        </w:rPr>
-      </w:pPr>
-      <w:r>
-        <w:rPr>
-          <w:rFonts w:ascii="Times New Roman" w:hAnsi="Times New Roman" w:cs="Times New Roman"/>
-          <w:sz w:val="24"/>
-          <w:lang w:val="ru-RU"/>
-        </w:rPr>
-        <w:t>Общие пары ключ-значение, которые редко изменяются на протяжении всего срока службы соединения (например, пользовательский агент, заголовок принятия и т. Д.), Должны передаваться только один раз. Фактически, если никакие заголовки не изменяются между запросами (например, запрос опроса для того же ресурса), тогда служебные данные заголовка-заголовка равны нулю, все заголовки автоматически унаследованы от предыдущего запроса.</w:t>
+        <w:t>Отслеживание ссылок</w:t>
+      </w:r>
+    </w:p>
+    <w:p>
+      <w:pPr>
+        <w:tabs>
+          <w:tab w:val="left" w:pos="709"/>
+        </w:tabs>
+        <w:spacing w:after="0"/>
+        <w:ind w:firstLine="284"/>
+        <w:jc w:val="both"/>
+        <w:rPr>
+          <w:rFonts w:ascii="Times New Roman" w:hAnsi="Times New Roman" w:cs="Times New Roman"/>
+          <w:sz w:val="24"/>
+          <w:lang w:val="ru-RU"/>
+        </w:rPr>
+      </w:pPr>
+      <w:r>
+        <w:rPr>
+          <w:rFonts w:ascii="Times New Roman" w:hAnsi="Times New Roman" w:cs="Times New Roman"/>
+          <w:sz w:val="24"/>
+          <w:lang w:val="ru-RU"/>
+        </w:rPr>
+        <w:t>В результате обе стороны соединения HTTP 2.0 знают, какие заголовки были отправлены, и их предыдущие значения, что позволяет кодировать новый набор заголовков как простое различие (рисунок 7) из предыдущего набора.</w:t>
       </w:r>
     </w:p>
     <w:p>
@@ -9002,23 +9341,31 @@
           <w:sz w:val="24"/>
           <w:lang w:val="ru-RU"/>
         </w:rPr>
-        <w:t>Как выглядят статические таблицы заголовков</w:t>
-      </w:r>
-    </w:p>
-    <w:p>
-      <w:pPr>
-        <w:tabs>
-          <w:tab w:val="left" w:pos="709"/>
-        </w:tabs>
-        <w:spacing w:after="0"/>
-        <w:ind w:firstLine="284"/>
-        <w:jc w:val="both"/>
-        <w:rPr>
-          <w:rFonts w:ascii="Times New Roman" w:hAnsi="Times New Roman" w:cs="Times New Roman"/>
-          <w:sz w:val="24"/>
-          <w:lang w:val="ru-RU"/>
-        </w:rPr>
-      </w:pPr>
+        <w:t>Как работает сжатие заголовков</w:t>
+      </w:r>
+    </w:p>
+    <w:p>
+      <w:pPr>
+        <w:tabs>
+          <w:tab w:val="left" w:pos="709"/>
+        </w:tabs>
+        <w:spacing w:after="0"/>
+        <w:ind w:firstLine="284"/>
+        <w:jc w:val="both"/>
+        <w:rPr>
+          <w:rFonts w:ascii="Times New Roman" w:hAnsi="Times New Roman" w:cs="Times New Roman"/>
+          <w:sz w:val="24"/>
+          <w:lang w:val="ru-RU"/>
+        </w:rPr>
+      </w:pPr>
+      <w:r>
+        <w:rPr>
+          <w:rFonts w:ascii="Times New Roman" w:hAnsi="Times New Roman" w:cs="Times New Roman"/>
+          <w:sz w:val="24"/>
+          <w:lang w:val="ru-RU"/>
+        </w:rPr>
+        <w:t>Общие пары ключ-значение, которые редко изменяются на протяжении всего срока службы соединения (например, пользовательский агент, заголовок принятия и т. Д.), Должны передаваться только один раз. Фактически, если никакие заголовки не изменяются между запросами (например, запрос опроса для того же ресурса), тогда служебные данные заголовка-заголовка равны нулю, все заголовки автоматически унаследованы от предыдущего запроса.</w:t>
+      </w:r>
     </w:p>
     <w:p>
       <w:pPr>
@@ -9062,6 +9409,67 @@
           <w:sz w:val="24"/>
           <w:lang w:val="ru-RU"/>
         </w:rPr>
+        <w:t>Как выглядят статические таблицы заголовков</w:t>
+      </w:r>
+    </w:p>
+    <w:p>
+      <w:pPr>
+        <w:tabs>
+          <w:tab w:val="left" w:pos="709"/>
+        </w:tabs>
+        <w:spacing w:after="0"/>
+        <w:ind w:firstLine="284"/>
+        <w:jc w:val="both"/>
+        <w:rPr>
+          <w:rFonts w:ascii="Times New Roman" w:hAnsi="Times New Roman" w:cs="Times New Roman"/>
+          <w:sz w:val="24"/>
+          <w:lang w:val="ru-RU"/>
+        </w:rPr>
+      </w:pPr>
+    </w:p>
+    <w:p>
+      <w:pPr>
+        <w:tabs>
+          <w:tab w:val="left" w:pos="709"/>
+        </w:tabs>
+        <w:spacing w:after="0"/>
+        <w:ind w:firstLine="284"/>
+        <w:jc w:val="both"/>
+        <w:rPr>
+          <w:rFonts w:ascii="Times New Roman" w:hAnsi="Times New Roman" w:cs="Times New Roman"/>
+          <w:sz w:val="24"/>
+          <w:lang w:val="ru-RU"/>
+        </w:rPr>
+      </w:pPr>
+    </w:p>
+    <w:p>
+      <w:pPr>
+        <w:pStyle w:val="ListParagraph"/>
+        <w:numPr>
+          <w:ilvl w:val="0"/>
+          <w:numId w:val="9"/>
+        </w:numPr>
+        <w:tabs>
+          <w:tab w:val="left" w:pos="709"/>
+        </w:tabs>
+        <w:spacing w:after="0"/>
+        <w:ind w:left="0" w:firstLine="284"/>
+        <w:jc w:val="both"/>
+        <w:rPr>
+          <w:rFonts w:ascii="Times New Roman" w:hAnsi="Times New Roman" w:cs="Times New Roman"/>
+          <w:b/>
+          <w:sz w:val="24"/>
+          <w:lang w:val="ru-RU"/>
+        </w:rPr>
+      </w:pPr>
+      <w:r>
+        <w:rPr>
+          <w:rFonts w:ascii="Times New Roman" w:hAnsi="Times New Roman" w:cs="Times New Roman"/>
+          <w:b/>
+          <w:sz w:val="24"/>
+          <w:lang w:val="ru-RU"/>
+        </w:rPr>
+        <w:lastRenderedPageBreak/>
         <w:t>Как происходит сжатие</w:t>
       </w:r>
       <w:r>
@@ -11015,7 +11423,6 @@
           <w:sz w:val="24"/>
           <w:lang w:val="ru-RU"/>
         </w:rPr>
-        <w:lastRenderedPageBreak/>
         <w:t xml:space="preserve">Если же поймет, то тогда ответ также будет отправлен по протоколу 1.1 со специальным заголовком </w:t>
       </w:r>
       <w:r>
@@ -11305,25 +11712,7 @@
           <w:sz w:val="24"/>
           <w:lang w:val="ru-RU"/>
         </w:rPr>
-        <w:t xml:space="preserve">API-интерфейс </w:t>
-      </w:r>
-      <w:proofErr w:type="spellStart"/>
-      <w:r>
-        <w:rPr>
-          <w:rFonts w:ascii="Times New Roman" w:hAnsi="Times New Roman" w:cs="Times New Roman"/>
-          <w:sz w:val="24"/>
-          <w:lang w:val="ru-RU"/>
-        </w:rPr>
-        <w:t>Servlet</w:t>
-      </w:r>
-      <w:proofErr w:type="spellEnd"/>
-      <w:r>
-        <w:rPr>
-          <w:rFonts w:ascii="Times New Roman" w:hAnsi="Times New Roman" w:cs="Times New Roman"/>
-          <w:sz w:val="24"/>
-          <w:lang w:val="ru-RU"/>
-        </w:rPr>
-        <w:t xml:space="preserve"> хорош</w:t>
+        <w:t>API-интерфейс Servlet хорош</w:t>
       </w:r>
       <w:r>
         <w:rPr>
@@ -11875,7 +12264,6 @@
         </w:rPr>
         <w:t xml:space="preserve">запрашивается </w:t>
       </w:r>
-      <w:proofErr w:type="spellStart"/>
       <w:r>
         <w:rPr>
           <w:rFonts w:ascii="Times New Roman" w:hAnsi="Times New Roman" w:cs="Times New Roman"/>
@@ -11884,7 +12272,6 @@
         </w:rPr>
         <w:t>PushBuilder</w:t>
       </w:r>
-      <w:proofErr w:type="spellEnd"/>
       <w:r>
         <w:rPr>
           <w:rFonts w:ascii="Times New Roman" w:hAnsi="Times New Roman" w:cs="Times New Roman"/>
@@ -11893,7 +12280,6 @@
         </w:rPr>
         <w:t xml:space="preserve">, которому присваивается путь к ресурсу и вызывается метод </w:t>
       </w:r>
-      <w:proofErr w:type="gramStart"/>
       <w:r>
         <w:rPr>
           <w:rFonts w:ascii="Times New Roman" w:hAnsi="Times New Roman" w:cs="Times New Roman"/>
@@ -11907,60 +12293,31 @@
           <w:sz w:val="24"/>
           <w:lang w:val="ru-RU"/>
         </w:rPr>
-        <w:t>(</w:t>
-      </w:r>
-      <w:proofErr w:type="gramEnd"/>
-      <w:r>
-        <w:rPr>
-          <w:rFonts w:ascii="Times New Roman" w:hAnsi="Times New Roman" w:cs="Times New Roman"/>
-          <w:sz w:val="24"/>
-          <w:lang w:val="ru-RU"/>
-        </w:rPr>
-        <w:t>)</w:t>
-      </w:r>
-    </w:p>
-    <w:p>
-      <w:pPr>
-        <w:tabs>
-          <w:tab w:val="left" w:pos="709"/>
-        </w:tabs>
-        <w:spacing w:after="0"/>
-        <w:ind w:firstLine="284"/>
-        <w:jc w:val="both"/>
-        <w:rPr>
-          <w:rFonts w:ascii="Times New Roman" w:hAnsi="Times New Roman" w:cs="Times New Roman"/>
-          <w:sz w:val="24"/>
-          <w:lang w:val="ru-RU"/>
-        </w:rPr>
-      </w:pPr>
-      <w:r>
-        <w:rPr>
-          <w:rFonts w:ascii="Times New Roman" w:hAnsi="Times New Roman" w:cs="Times New Roman"/>
-          <w:sz w:val="24"/>
-          <w:lang w:val="ru-RU"/>
-        </w:rPr>
-        <w:t xml:space="preserve">Количество ресурсов, которые можно </w:t>
-      </w:r>
-      <w:proofErr w:type="spellStart"/>
-      <w:r>
-        <w:rPr>
-          <w:rFonts w:ascii="Times New Roman" w:hAnsi="Times New Roman" w:cs="Times New Roman"/>
-          <w:sz w:val="24"/>
-          <w:lang w:val="ru-RU"/>
-        </w:rPr>
-        <w:t>пушнуть</w:t>
-      </w:r>
-      <w:proofErr w:type="spellEnd"/>
-      <w:r>
-        <w:rPr>
-          <w:rFonts w:ascii="Times New Roman" w:hAnsi="Times New Roman" w:cs="Times New Roman"/>
-          <w:sz w:val="24"/>
-          <w:lang w:val="ru-RU"/>
-        </w:rPr>
-        <w:t xml:space="preserve"> 200. </w:t>
-      </w:r>
-      <w:bookmarkStart w:id="1" w:name="_GoBack"/>
-      <w:bookmarkEnd w:id="1"/>
+        <w:t>()</w:t>
+      </w:r>
+    </w:p>
+    <w:p>
+      <w:pPr>
+        <w:tabs>
+          <w:tab w:val="left" w:pos="709"/>
+        </w:tabs>
+        <w:spacing w:after="0"/>
+        <w:ind w:firstLine="284"/>
+        <w:jc w:val="both"/>
+        <w:rPr>
+          <w:rFonts w:ascii="Times New Roman" w:hAnsi="Times New Roman" w:cs="Times New Roman"/>
+          <w:sz w:val="24"/>
+          <w:lang w:val="ru-RU"/>
+        </w:rPr>
+      </w:pPr>
+      <w:r>
+        <w:rPr>
+          <w:rFonts w:ascii="Times New Roman" w:hAnsi="Times New Roman" w:cs="Times New Roman"/>
+          <w:sz w:val="24"/>
+          <w:lang w:val="ru-RU"/>
+        </w:rPr>
+        <w:t xml:space="preserve">Количество ресурсов, которые можно пушнуть 200. </w:t>
+      </w:r>
     </w:p>
     <w:p>
       <w:pPr>
@@ -12217,6 +12574,382 @@
           <w:sz w:val="24"/>
           <w:lang w:val="ru-RU"/>
         </w:rPr>
+        <w:t xml:space="preserve">Пример использования </w:t>
+      </w:r>
+      <w:proofErr w:type="spellStart"/>
+      <w:r>
+        <w:rPr>
+          <w:rFonts w:ascii="Times New Roman" w:hAnsi="Times New Roman" w:cs="Times New Roman"/>
+          <w:b/>
+          <w:sz w:val="24"/>
+        </w:rPr>
+        <w:t>PushBuilder</w:t>
+      </w:r>
+      <w:proofErr w:type="spellEnd"/>
+      <w:r>
+        <w:rPr>
+          <w:rFonts w:ascii="Times New Roman" w:hAnsi="Times New Roman" w:cs="Times New Roman"/>
+          <w:b/>
+          <w:sz w:val="24"/>
+        </w:rPr>
+        <w:t xml:space="preserve"> </w:t>
+      </w:r>
+      <w:r>
+        <w:rPr>
+          <w:rFonts w:ascii="Times New Roman" w:hAnsi="Times New Roman" w:cs="Times New Roman"/>
+          <w:b/>
+          <w:sz w:val="24"/>
+          <w:lang w:val="ru-RU"/>
+        </w:rPr>
+        <w:t>в Фильтре</w:t>
+      </w:r>
+    </w:p>
+    <w:p>
+      <w:pPr>
+        <w:tabs>
+          <w:tab w:val="left" w:pos="709"/>
+        </w:tabs>
+        <w:spacing w:after="0"/>
+        <w:jc w:val="both"/>
+        <w:rPr>
+          <w:rFonts w:ascii="Times New Roman" w:hAnsi="Times New Roman" w:cs="Times New Roman"/>
+          <w:sz w:val="24"/>
+          <w:lang w:val="ru-RU"/>
+        </w:rPr>
+      </w:pPr>
+    </w:p>
+    <w:p>
+      <w:pPr>
+        <w:tabs>
+          <w:tab w:val="left" w:pos="709"/>
+        </w:tabs>
+        <w:spacing w:after="0"/>
+        <w:ind w:firstLine="284"/>
+        <w:jc w:val="both"/>
+        <w:rPr>
+          <w:rFonts w:ascii="Times New Roman" w:hAnsi="Times New Roman" w:cs="Times New Roman"/>
+          <w:sz w:val="24"/>
+          <w:lang w:val="ru-RU"/>
+        </w:rPr>
+      </w:pPr>
+      <w:r>
+        <w:rPr>
+          <w:rFonts w:ascii="Times New Roman" w:hAnsi="Times New Roman" w:cs="Times New Roman"/>
+          <w:sz w:val="24"/>
+        </w:rPr>
+        <w:t>Oracle</w:t>
+      </w:r>
+      <w:r>
+        <w:rPr>
+          <w:rFonts w:ascii="Times New Roman" w:hAnsi="Times New Roman" w:cs="Times New Roman"/>
+          <w:sz w:val="24"/>
+          <w:lang w:val="ru-RU"/>
+        </w:rPr>
+        <w:t xml:space="preserve"> планирует выкатить новый </w:t>
+      </w:r>
+      <w:r>
+        <w:rPr>
+          <w:rFonts w:ascii="Times New Roman" w:hAnsi="Times New Roman" w:cs="Times New Roman"/>
+          <w:sz w:val="24"/>
+        </w:rPr>
+        <w:t>HTTP</w:t>
+      </w:r>
+      <w:r>
+        <w:rPr>
+          <w:rFonts w:ascii="Times New Roman" w:hAnsi="Times New Roman" w:cs="Times New Roman"/>
+          <w:sz w:val="24"/>
+          <w:lang w:val="ru-RU"/>
+        </w:rPr>
+        <w:t xml:space="preserve">-клиент для поддержки протоколов </w:t>
+      </w:r>
+      <w:r>
+        <w:rPr>
+          <w:rFonts w:ascii="Times New Roman" w:hAnsi="Times New Roman" w:cs="Times New Roman"/>
+          <w:sz w:val="24"/>
+        </w:rPr>
+        <w:t>HTTP</w:t>
+      </w:r>
+      <w:r>
+        <w:rPr>
+          <w:rFonts w:ascii="Times New Roman" w:hAnsi="Times New Roman" w:cs="Times New Roman"/>
+          <w:sz w:val="24"/>
+          <w:lang w:val="ru-RU"/>
+        </w:rPr>
+        <w:t xml:space="preserve">/2 и </w:t>
+      </w:r>
+      <w:proofErr w:type="spellStart"/>
+      <w:r>
+        <w:rPr>
+          <w:rFonts w:ascii="Times New Roman" w:hAnsi="Times New Roman" w:cs="Times New Roman"/>
+          <w:sz w:val="24"/>
+        </w:rPr>
+        <w:t>WebSocket</w:t>
+      </w:r>
+      <w:proofErr w:type="spellEnd"/>
+      <w:r>
+        <w:rPr>
+          <w:rFonts w:ascii="Times New Roman" w:hAnsi="Times New Roman" w:cs="Times New Roman"/>
+          <w:sz w:val="24"/>
+          <w:lang w:val="ru-RU"/>
+        </w:rPr>
+        <w:t xml:space="preserve">. Они заменят </w:t>
+      </w:r>
+      <w:proofErr w:type="spellStart"/>
+      <w:r>
+        <w:rPr>
+          <w:rFonts w:ascii="Times New Roman" w:hAnsi="Times New Roman" w:cs="Times New Roman"/>
+          <w:sz w:val="24"/>
+        </w:rPr>
+        <w:t>HttpURLConnection</w:t>
+      </w:r>
+      <w:proofErr w:type="spellEnd"/>
+      <w:r>
+        <w:rPr>
+          <w:rFonts w:ascii="Times New Roman" w:hAnsi="Times New Roman" w:cs="Times New Roman"/>
+          <w:sz w:val="24"/>
+          <w:lang w:val="ru-RU"/>
+        </w:rPr>
+        <w:t xml:space="preserve"> </w:t>
+      </w:r>
+      <w:r>
+        <w:rPr>
+          <w:rFonts w:ascii="Times New Roman" w:hAnsi="Times New Roman" w:cs="Times New Roman"/>
+          <w:sz w:val="24"/>
+        </w:rPr>
+        <w:t>API</w:t>
+      </w:r>
+      <w:r>
+        <w:rPr>
+          <w:rFonts w:ascii="Times New Roman" w:hAnsi="Times New Roman" w:cs="Times New Roman"/>
+          <w:sz w:val="24"/>
+          <w:lang w:val="ru-RU"/>
+        </w:rPr>
+        <w:t xml:space="preserve"> на новый, более производительный.</w:t>
+      </w:r>
+    </w:p>
+    <w:p>
+      <w:pPr>
+        <w:tabs>
+          <w:tab w:val="left" w:pos="709"/>
+        </w:tabs>
+        <w:spacing w:after="0"/>
+        <w:ind w:firstLine="284"/>
+        <w:jc w:val="both"/>
+        <w:rPr>
+          <w:rFonts w:ascii="Times New Roman" w:hAnsi="Times New Roman" w:cs="Times New Roman"/>
+          <w:sz w:val="24"/>
+          <w:lang w:val="ru-RU"/>
+        </w:rPr>
+      </w:pPr>
+      <w:r>
+        <w:rPr>
+          <w:rFonts w:ascii="Times New Roman" w:hAnsi="Times New Roman" w:cs="Times New Roman"/>
+          <w:sz w:val="24"/>
+          <w:lang w:val="ru-RU"/>
+        </w:rPr>
+        <w:t xml:space="preserve">Новый </w:t>
+      </w:r>
+      <w:r>
+        <w:rPr>
+          <w:rFonts w:ascii="Times New Roman" w:hAnsi="Times New Roman" w:cs="Times New Roman"/>
+          <w:sz w:val="24"/>
+        </w:rPr>
+        <w:t>API</w:t>
+      </w:r>
+      <w:r>
+        <w:rPr>
+          <w:rFonts w:ascii="Times New Roman" w:hAnsi="Times New Roman" w:cs="Times New Roman"/>
+          <w:sz w:val="24"/>
+          <w:lang w:val="ru-RU"/>
+        </w:rPr>
+        <w:t xml:space="preserve"> будет представлен в пакете «</w:t>
+      </w:r>
+      <w:r>
+        <w:rPr>
+          <w:rFonts w:ascii="Times New Roman" w:hAnsi="Times New Roman" w:cs="Times New Roman"/>
+          <w:sz w:val="24"/>
+        </w:rPr>
+        <w:t>java</w:t>
+      </w:r>
+      <w:r>
+        <w:rPr>
+          <w:rFonts w:ascii="Times New Roman" w:hAnsi="Times New Roman" w:cs="Times New Roman"/>
+          <w:sz w:val="24"/>
+          <w:lang w:val="ru-RU"/>
+        </w:rPr>
+        <w:t>.</w:t>
+      </w:r>
+      <w:r>
+        <w:rPr>
+          <w:rFonts w:ascii="Times New Roman" w:hAnsi="Times New Roman" w:cs="Times New Roman"/>
+          <w:sz w:val="24"/>
+        </w:rPr>
+        <w:t>net</w:t>
+      </w:r>
+      <w:r>
+        <w:rPr>
+          <w:rFonts w:ascii="Times New Roman" w:hAnsi="Times New Roman" w:cs="Times New Roman"/>
+          <w:sz w:val="24"/>
+          <w:lang w:val="ru-RU"/>
+        </w:rPr>
+        <w:t>.</w:t>
+      </w:r>
+      <w:r>
+        <w:rPr>
+          <w:rFonts w:ascii="Times New Roman" w:hAnsi="Times New Roman" w:cs="Times New Roman"/>
+          <w:sz w:val="24"/>
+        </w:rPr>
+        <w:t>http</w:t>
+      </w:r>
+      <w:r>
+        <w:rPr>
+          <w:rFonts w:ascii="Times New Roman" w:hAnsi="Times New Roman" w:cs="Times New Roman"/>
+          <w:sz w:val="24"/>
+          <w:lang w:val="ru-RU"/>
+        </w:rPr>
+        <w:t>». Он поддерживает как синхронный, так и асинхронный режимы.</w:t>
+      </w:r>
+    </w:p>
+    <w:p>
+      <w:pPr>
+        <w:tabs>
+          <w:tab w:val="left" w:pos="709"/>
+        </w:tabs>
+        <w:spacing w:after="0"/>
+        <w:ind w:firstLine="284"/>
+        <w:jc w:val="both"/>
+        <w:rPr>
+          <w:rFonts w:ascii="Times New Roman" w:hAnsi="Times New Roman" w:cs="Times New Roman"/>
+          <w:sz w:val="24"/>
+          <w:lang w:val="ru-RU"/>
+        </w:rPr>
+      </w:pPr>
+      <w:r>
+        <w:rPr>
+          <w:rFonts w:ascii="Times New Roman" w:hAnsi="Times New Roman" w:cs="Times New Roman"/>
+          <w:sz w:val="24"/>
+          <w:lang w:val="ru-RU"/>
+        </w:rPr>
+        <w:lastRenderedPageBreak/>
+        <w:t xml:space="preserve">Новый </w:t>
+      </w:r>
+      <w:r>
+        <w:rPr>
+          <w:rFonts w:ascii="Times New Roman" w:hAnsi="Times New Roman" w:cs="Times New Roman"/>
+          <w:sz w:val="24"/>
+        </w:rPr>
+        <w:t>API</w:t>
+      </w:r>
+      <w:r>
+        <w:rPr>
+          <w:rFonts w:ascii="Times New Roman" w:hAnsi="Times New Roman" w:cs="Times New Roman"/>
+          <w:sz w:val="24"/>
+          <w:lang w:val="ru-RU"/>
+        </w:rPr>
+        <w:t xml:space="preserve"> можно посмотреть на официальном сайте </w:t>
+      </w:r>
+      <w:r>
+        <w:rPr>
+          <w:rFonts w:ascii="Times New Roman" w:hAnsi="Times New Roman" w:cs="Times New Roman"/>
+          <w:sz w:val="24"/>
+        </w:rPr>
+        <w:t>Oracle</w:t>
+      </w:r>
+      <w:r>
+        <w:rPr>
+          <w:rFonts w:ascii="Times New Roman" w:hAnsi="Times New Roman" w:cs="Times New Roman"/>
+          <w:sz w:val="24"/>
+          <w:lang w:val="ru-RU"/>
+        </w:rPr>
+        <w:t xml:space="preserve"> в разделе документаций.</w:t>
+      </w:r>
+    </w:p>
+    <w:p>
+      <w:pPr>
+        <w:tabs>
+          <w:tab w:val="left" w:pos="709"/>
+        </w:tabs>
+        <w:spacing w:after="0"/>
+        <w:ind w:firstLine="284"/>
+        <w:jc w:val="both"/>
+        <w:rPr>
+          <w:rFonts w:ascii="Times New Roman" w:hAnsi="Times New Roman" w:cs="Times New Roman"/>
+          <w:sz w:val="24"/>
+        </w:rPr>
+      </w:pPr>
+      <w:r>
+        <w:rPr>
+          <w:rFonts w:ascii="Times New Roman" w:hAnsi="Times New Roman" w:cs="Times New Roman"/>
+          <w:sz w:val="24"/>
+          <w:lang w:val="ru-RU"/>
+        </w:rPr>
+        <w:t xml:space="preserve">Пример </w:t>
+      </w:r>
+      <w:r>
+        <w:rPr>
+          <w:rFonts w:ascii="Times New Roman" w:hAnsi="Times New Roman" w:cs="Times New Roman"/>
+          <w:sz w:val="24"/>
+        </w:rPr>
+        <w:t>HTTP/2 Client:</w:t>
+      </w:r>
+    </w:p>
+    <w:p>
+      <w:pPr>
+        <w:tabs>
+          <w:tab w:val="left" w:pos="709"/>
+        </w:tabs>
+        <w:spacing w:after="0"/>
+        <w:ind w:firstLine="284"/>
+        <w:jc w:val="both"/>
+        <w:rPr>
+          <w:rFonts w:ascii="Times New Roman" w:hAnsi="Times New Roman" w:cs="Times New Roman"/>
+          <w:sz w:val="24"/>
+          <w:lang w:val="ru-RU"/>
+        </w:rPr>
+      </w:pPr>
+    </w:p>
+    <w:p>
+      <w:pPr>
+        <w:tabs>
+          <w:tab w:val="left" w:pos="709"/>
+        </w:tabs>
+        <w:spacing w:after="0"/>
+        <w:ind w:firstLine="284"/>
+        <w:jc w:val="both"/>
+        <w:rPr>
+          <w:rFonts w:ascii="Times New Roman" w:hAnsi="Times New Roman" w:cs="Times New Roman"/>
+          <w:sz w:val="24"/>
+          <w:lang w:val="ru-RU"/>
+        </w:rPr>
+      </w:pPr>
+    </w:p>
+    <w:p>
+      <w:pPr>
+        <w:pStyle w:val="ListParagraph"/>
+        <w:numPr>
+          <w:ilvl w:val="0"/>
+          <w:numId w:val="9"/>
+        </w:numPr>
+        <w:tabs>
+          <w:tab w:val="left" w:pos="709"/>
+        </w:tabs>
+        <w:spacing w:after="0"/>
+        <w:ind w:left="0" w:firstLine="284"/>
+        <w:jc w:val="both"/>
+        <w:rPr>
+          <w:rFonts w:ascii="Times New Roman" w:hAnsi="Times New Roman" w:cs="Times New Roman"/>
+          <w:b/>
+          <w:sz w:val="24"/>
+          <w:lang w:val="ru-RU"/>
+        </w:rPr>
+      </w:pPr>
+      <w:r>
+        <w:rPr>
+          <w:rFonts w:ascii="Times New Roman" w:hAnsi="Times New Roman" w:cs="Times New Roman"/>
+          <w:b/>
+          <w:sz w:val="24"/>
+          <w:lang w:val="ru-RU"/>
+        </w:rPr>
         <w:t xml:space="preserve">Заключение: что мы получаем вместе с </w:t>
       </w:r>
       <w:r>
@@ -12429,7 +13162,6 @@
           <w:sz w:val="24"/>
           <w:lang w:val="ru-RU"/>
         </w:rPr>
-        <w:lastRenderedPageBreak/>
         <w:t>Собрав всё это вместе, я скажу, что очень высоки шансы, что это приведёт к ускорению загрузки страниц и повысит отзывчивость веб-сайтов. Коротко: лучше ощущения от веб-серфинга.</w:t>
       </w:r>
     </w:p>
@@ -12941,6 +13673,7 @@
           <w:sz w:val="24"/>
           <w:lang w:val="ru-RU"/>
         </w:rPr>
+        <w:lastRenderedPageBreak/>
         <w:t>Слайд Альтернативные сервисы</w:t>
       </w:r>
     </w:p>
@@ -15998,7 +16731,7 @@
 </file>
 
 <file path=customXml/itemProps1.xml><?xml version="1.0" encoding="utf-8"?>
-<ds:datastoreItem xmlns:ds="http://schemas.openxmlformats.org/officeDocument/2006/customXml" ds:itemID="{40FF50F5-D542-4F47-B742-286213493284}">
+<ds:datastoreItem xmlns:ds="http://schemas.openxmlformats.org/officeDocument/2006/customXml" ds:itemID="{E66ED2E8-8B17-42C7-9F45-7FA6E245311B}">
   <ds:schemaRefs>
     <ds:schemaRef ds:uri="http://schemas.openxmlformats.org/officeDocument/2006/bibliography"/>
   </ds:schemaRefs>

</xml_diff>